<commit_message>
Fix formatting with NextSteps and disable document caching.
</commit_message>
<xml_diff>
--- a/docassemble/MAEvictionDefense/data/templates/NextSteps.docx
+++ b/docassemble/MAEvictionDefense/data/templates/NextSteps.docx
@@ -39,7 +39,40 @@
         <w:t xml:space="preserve"> all of the forms on the page where you downloaded this instruction sheet</w:t>
       </w:r>
       <w:r>
-        <w:t>, to the court and to the landlord or their attorney.</w:t>
+        <w:t xml:space="preserve">, to the </w:t>
+      </w:r>
+      <w:proofErr w:type="gramStart"/>
+      <w:r>
+        <w:t>{{ court.name</w:t>
+      </w:r>
+      <w:proofErr w:type="gramEnd"/>
+      <w:r>
+        <w:t xml:space="preserve"> }}</w:t>
+      </w:r>
+      <w:r>
+        <w:t xml:space="preserve"> </w:t>
+      </w:r>
+      <w:r>
+        <w:t xml:space="preserve">and to </w:t>
+      </w:r>
+      <w:r>
+        <w:t xml:space="preserve">{% if </w:t>
+      </w:r>
+      <w:proofErr w:type="spellStart"/>
+      <w:r>
+        <w:t>landlord.has_attorney</w:t>
+      </w:r>
+      <w:proofErr w:type="spellEnd"/>
+      <w:r>
+        <w:t xml:space="preserve"> %}your landlord's attorney, {{ </w:t>
+      </w:r>
+      <w:proofErr w:type="spellStart"/>
+      <w:r>
+        <w:t>landlord.attorneys_name</w:t>
+      </w:r>
+      <w:proofErr w:type="spellEnd"/>
+      <w:r>
+        <w:t xml:space="preserve"> }}{% else %}your landlord, {{ landlord.name }}{% endif %}.</w:t>
       </w:r>
     </w:p>
     <w:p>
@@ -87,13 +120,162 @@
         <w:rPr>
           <w:b/>
         </w:rPr>
-        <w:t xml:space="preserve"> on []</w:t>
-      </w:r>
-      <w:r>
-        <w:rPr>
-          <w:b/>
-        </w:rPr>
-        <w:t>.</w:t>
+        <w:t xml:space="preserve"> on </w:t>
+      </w:r>
+      <w:r>
+        <w:rPr>
+          <w:b/>
+        </w:rPr>
+        <w:t xml:space="preserve">{% if </w:t>
+      </w:r>
+      <w:proofErr w:type="spellStart"/>
+      <w:proofErr w:type="gramStart"/>
+      <w:r>
+        <w:rPr>
+          <w:b/>
+        </w:rPr>
+        <w:t>case.status</w:t>
+      </w:r>
+      <w:proofErr w:type="spellEnd"/>
+      <w:proofErr w:type="gramEnd"/>
+      <w:r>
+        <w:rPr>
+          <w:b/>
+        </w:rPr>
+        <w:t xml:space="preserve"> == "late" %}{{</w:t>
+      </w:r>
+      <w:proofErr w:type="spellStart"/>
+      <w:r>
+        <w:rPr>
+          <w:b/>
+        </w:rPr>
+        <w:t>case.original_date</w:t>
+      </w:r>
+      <w:proofErr w:type="spellEnd"/>
+      <w:r>
+        <w:rPr>
+          <w:b/>
+        </w:rPr>
+        <w:t>}</w:t>
+      </w:r>
+      <w:r>
+        <w:rPr>
+          <w:b/>
+        </w:rPr>
+        <w:t>}</w:t>
+      </w:r>
+    </w:p>
+    <w:p>
+      <w:pPr>
+        <w:pStyle w:val="ListParagraph"/>
+        <w:rPr>
+          <w:b/>
+        </w:rPr>
+      </w:pPr>
+      <w:r>
+        <w:rPr>
+          <w:b/>
+        </w:rPr>
+        <w:t xml:space="preserve">{% endif </w:t>
+      </w:r>
+      <w:proofErr w:type="gramStart"/>
+      <w:r>
+        <w:rPr>
+          <w:b/>
+        </w:rPr>
+        <w:t>%}{</w:t>
+      </w:r>
+      <w:proofErr w:type="gramEnd"/>
+      <w:r>
+        <w:rPr>
+          <w:b/>
+        </w:rPr>
+        <w:t xml:space="preserve">% if </w:t>
+      </w:r>
+      <w:proofErr w:type="spellStart"/>
+      <w:r>
+        <w:rPr>
+          <w:b/>
+        </w:rPr>
+        <w:t>case.status</w:t>
+      </w:r>
+      <w:proofErr w:type="spellEnd"/>
+      <w:r>
+        <w:rPr>
+          <w:b/>
+        </w:rPr>
+        <w:t xml:space="preserve"> == "summons" %}{{</w:t>
+      </w:r>
+      <w:proofErr w:type="spellStart"/>
+      <w:r>
+        <w:rPr>
+          <w:b/>
+        </w:rPr>
+        <w:t>case.rescheduled_date</w:t>
+      </w:r>
+      <w:proofErr w:type="spellEnd"/>
+      <w:r>
+        <w:rPr>
+          <w:b/>
+        </w:rPr>
+        <w:t xml:space="preserve">}} </w:t>
+      </w:r>
+    </w:p>
+    <w:p>
+      <w:pPr>
+        <w:pStyle w:val="ListParagraph"/>
+      </w:pPr>
+      <w:r>
+        <w:rPr>
+          <w:b/>
+        </w:rPr>
+        <w:t>{% endif %}</w:t>
+      </w:r>
+      <w:r>
+        <w:t xml:space="preserve">. {% if </w:t>
+      </w:r>
+      <w:r>
+        <w:t xml:space="preserve">not </w:t>
+      </w:r>
+      <w:proofErr w:type="spellStart"/>
+      <w:r>
+        <w:t>court_is_housing_court</w:t>
+      </w:r>
+      <w:proofErr w:type="spellEnd"/>
+      <w:r>
+        <w:t xml:space="preserve"> and </w:t>
+      </w:r>
+      <w:proofErr w:type="spellStart"/>
+      <w:r>
+        <w:t>transfer_to_housing_court</w:t>
+      </w:r>
+      <w:proofErr w:type="spellEnd"/>
+      <w:r>
+        <w:t xml:space="preserve"> </w:t>
+      </w:r>
+      <w:proofErr w:type="gramStart"/>
+      <w:r>
+        <w:t>%}Because</w:t>
+      </w:r>
+      <w:proofErr w:type="gramEnd"/>
+      <w:r>
+        <w:t xml:space="preserve"> your case is being transferred to {{ </w:t>
+      </w:r>
+      <w:proofErr w:type="spellStart"/>
+      <w:r>
+        <w:t>transfer_court_name</w:t>
+      </w:r>
+      <w:proofErr w:type="spellEnd"/>
+      <w:r>
+        <w:t xml:space="preserve"> }}, your court date may be postponed. Talk to the clerk to be sure, but you will likely get a notice in the mail with the new </w:t>
+      </w:r>
+      <w:proofErr w:type="gramStart"/>
+      <w:r>
+        <w:t>date.{</w:t>
+      </w:r>
+      <w:proofErr w:type="gramEnd"/>
+      <w:r>
+        <w:t>% endif %}</w:t>
       </w:r>
     </w:p>
     <w:p>
@@ -119,6 +301,10 @@
     <w:p>
       <w:pPr>
         <w:pStyle w:val="CenterTitle"/>
+        <w:numPr>
+          <w:ilvl w:val="0"/>
+          <w:numId w:val="3"/>
+        </w:numPr>
       </w:pPr>
       <w:r>
         <w:t>Print, Copy and Deliver</w:t>
@@ -126,7 +312,37 @@
     </w:p>
     <w:p>
       <w:r>
-        <w:t>You have 3 forms. Make sure to print, copy, and organize 3 sets of each form.</w:t>
+        <w:t>You have</w:t>
+      </w:r>
+      <w:r>
+        <w:t xml:space="preserve"> </w:t>
+      </w:r>
+      <w:bookmarkStart w:id="0" w:name="_GoBack"/>
+      <w:bookmarkEnd w:id="0"/>
+      <w:r>
+        <w:t xml:space="preserve">{{ </w:t>
+      </w:r>
+      <w:proofErr w:type="spellStart"/>
+      <w:r>
+        <w:t>nice_number</w:t>
+      </w:r>
+      <w:proofErr w:type="spellEnd"/>
+      <w:r>
+        <w:t>(</w:t>
+      </w:r>
+      <w:proofErr w:type="spellStart"/>
+      <w:r>
+        <w:t>num_downloads</w:t>
+      </w:r>
+      <w:proofErr w:type="spellEnd"/>
+      <w:r>
+        <w:t>) }}</w:t>
+      </w:r>
+      <w:r>
+        <w:t xml:space="preserve"> </w:t>
+      </w:r>
+      <w:r>
+        <w:t>forms. Make sure to print, copy, and organize 3 sets of each form.</w:t>
       </w:r>
     </w:p>
     <w:p>
@@ -138,13 +354,24 @@
         </w:numPr>
       </w:pPr>
       <w:r>
-        <w:t xml:space="preserve">The first copy must be delivered to the </w:t>
-      </w:r>
-      <w:r>
-        <w:t xml:space="preserve">clerk in the [] </w:t>
-      </w:r>
-      <w:r>
-        <w:t>court.</w:t>
+        <w:t xml:space="preserve">The first </w:t>
+      </w:r>
+      <w:r>
+        <w:t>set</w:t>
+      </w:r>
+      <w:r>
+        <w:t xml:space="preserve"> must be delivered to the </w:t>
+      </w:r>
+      <w:r>
+        <w:t xml:space="preserve">clerk in the </w:t>
+      </w:r>
+      <w:proofErr w:type="gramStart"/>
+      <w:r>
+        <w:t>{{ court.name</w:t>
+      </w:r>
+      <w:proofErr w:type="gramEnd"/>
+      <w:r>
+        <w:t xml:space="preserve"> }}.</w:t>
       </w:r>
     </w:p>
     <w:p>
@@ -156,7 +383,40 @@
         </w:numPr>
       </w:pPr>
       <w:r>
-        <w:t>The second copy goes to your landlord/attorney.</w:t>
+        <w:t xml:space="preserve">The second </w:t>
+      </w:r>
+      <w:r>
+        <w:t>set</w:t>
+      </w:r>
+      <w:r>
+        <w:t xml:space="preserve"> goes to </w:t>
+      </w:r>
+      <w:r>
+        <w:t xml:space="preserve">{% if </w:t>
+      </w:r>
+      <w:proofErr w:type="spellStart"/>
+      <w:r>
+        <w:t>landlord.has_attorney</w:t>
+      </w:r>
+      <w:proofErr w:type="spellEnd"/>
+      <w:r>
+        <w:t xml:space="preserve"> </w:t>
+      </w:r>
+      <w:proofErr w:type="gramStart"/>
+      <w:r>
+        <w:t>%}your</w:t>
+      </w:r>
+      <w:proofErr w:type="gramEnd"/>
+      <w:r>
+        <w:t xml:space="preserve"> landlord's attorney, {{ </w:t>
+      </w:r>
+      <w:proofErr w:type="spellStart"/>
+      <w:r>
+        <w:t>landlord.attorneys_name</w:t>
+      </w:r>
+      <w:proofErr w:type="spellEnd"/>
+      <w:r>
+        <w:t xml:space="preserve"> }}{% else %}your landlord, {{ landlord.name }}{% endif %}.</w:t>
       </w:r>
     </w:p>
     <w:p>
@@ -168,12 +428,22 @@
         </w:numPr>
       </w:pPr>
       <w:r>
-        <w:t>The final copy is for your own records.</w:t>
+        <w:t xml:space="preserve">The final </w:t>
+      </w:r>
+      <w:r>
+        <w:t>set</w:t>
+      </w:r>
+      <w:r>
+        <w:t xml:space="preserve"> is for your own records.</w:t>
       </w:r>
     </w:p>
     <w:p>
       <w:pPr>
         <w:pStyle w:val="CenterTitle"/>
+        <w:numPr>
+          <w:ilvl w:val="0"/>
+          <w:numId w:val="3"/>
+        </w:numPr>
       </w:pPr>
       <w:r>
         <w:t>Prepare for court</w:t>
@@ -206,19 +476,12 @@
         <w:t xml:space="preserve"> claims and defenses.</w:t>
       </w:r>
       <w:r>
-        <w:t xml:space="preserve"> Most cases end in an agreement. Make </w:t>
-      </w:r>
-      <w:proofErr w:type="spellStart"/>
-      <w:r>
-        <w:t>sure</w:t>
-      </w:r>
-      <w:proofErr w:type="spellEnd"/>
-      <w:r>
-        <w:t xml:space="preserve"> you know what you want your agreement to say and that you don't give up your rights without getting an agreement that you can accept.</w:t>
-      </w:r>
-    </w:p>
-    <w:p>
-      <w:r>
+        <w:t xml:space="preserve"> Most cases end in an agreement. Make sure you know what you want your agreement to say and that you don't give up your rights without getting an agreement that you can accept.</w:t>
+      </w:r>
+    </w:p>
+    <w:p>
+      <w:r>
+        <w:lastRenderedPageBreak/>
         <w:t>If you are saying that your landlord did something wrong, think about how you will prove it in court. Do you have any photographs of what your landlord did or did not do? Can you take any now? Do you have any written reports, from the city's board of health or inspectional services division?</w:t>
       </w:r>
       <w:r>
@@ -240,8 +503,31 @@
       </w:r>
     </w:p>
     <w:p>
+      <w:r>
+        <w:t xml:space="preserve">Learn </w:t>
+      </w:r>
+      <w:r>
+        <w:t xml:space="preserve">how to prepare for court and negotiate your own housing case here: </w:t>
+      </w:r>
+      <w:hyperlink r:id="rId5" w:history="1">
+        <w:r>
+          <w:rPr>
+            <w:rStyle w:val="Hyperlink"/>
+          </w:rPr>
+          <w:t>https://www.masslegalhelp.org/housing/lt1-booklet-10-negotiating</w:t>
+        </w:r>
+      </w:hyperlink>
+      <w:r>
+        <w:t xml:space="preserve"> </w:t>
+      </w:r>
+    </w:p>
+    <w:p>
       <w:pPr>
         <w:pStyle w:val="CenterTitle"/>
+        <w:numPr>
+          <w:ilvl w:val="0"/>
+          <w:numId w:val="3"/>
+        </w:numPr>
       </w:pPr>
       <w:r>
         <w:t>Compel Discovery</w:t>
@@ -249,11 +535,32 @@
     </w:p>
     <w:p>
       <w:r>
-        <w:lastRenderedPageBreak/>
         <w:t>You asked for Discovery, or information to help you be ready for court. Discovery is due in 10 days from</w:t>
       </w:r>
       <w:r>
-        <w:t xml:space="preserve"> when your landlord receives your request. If your landlord doesn't give you discovery, you should tell the court and ask the court to give you more time to be ready for court.</w:t>
+        <w:t xml:space="preserve"> when your landlord receives your request</w:t>
+      </w:r>
+      <w:r>
+        <w:t xml:space="preserve">, </w:t>
+      </w:r>
+      <w:proofErr w:type="gramStart"/>
+      <w:r>
+        <w:t xml:space="preserve">{{ </w:t>
+      </w:r>
+      <w:proofErr w:type="spellStart"/>
+      <w:r>
+        <w:t>date</w:t>
+      </w:r>
+      <w:proofErr w:type="gramEnd"/>
+      <w:r>
+        <w:t>_discovery_due</w:t>
+      </w:r>
+      <w:proofErr w:type="spellEnd"/>
+      <w:r>
+        <w:t xml:space="preserve"> }}</w:t>
+      </w:r>
+      <w:r>
+        <w:t>. If your landlord doesn't give you discovery, you should tell the court and ask the court to give you more time to be ready for court.</w:t>
       </w:r>
     </w:p>
     <w:p>
@@ -261,14 +568,38 @@
         <w:t>We gave you a special form that is attached to the discovery form for this.</w:t>
       </w:r>
       <w:r>
-        <w:t xml:space="preserve"> You will need to wait until 10 days, and then finish filling out this form. A copy will need to go to your landlord and to the court.</w:t>
-      </w:r>
-      <w:bookmarkStart w:id="0" w:name="_GoBack"/>
-      <w:bookmarkEnd w:id="0"/>
+        <w:t xml:space="preserve"> You will need to wait until 10 days, and then finish filling out this form</w:t>
+      </w:r>
+      <w:r>
+        <w:t xml:space="preserve"> no later than </w:t>
+      </w:r>
+      <w:proofErr w:type="gramStart"/>
+      <w:r>
+        <w:t xml:space="preserve">{{ </w:t>
+      </w:r>
+      <w:proofErr w:type="spellStart"/>
+      <w:r>
+        <w:t>date</w:t>
+      </w:r>
+      <w:proofErr w:type="gramEnd"/>
+      <w:r>
+        <w:t>_motion_to_compel_due</w:t>
+      </w:r>
+      <w:proofErr w:type="spellEnd"/>
+      <w:r>
+        <w:t xml:space="preserve"> }}</w:t>
+      </w:r>
+      <w:r>
+        <w:t>. A copy will need to go to your landlord and to the court.</w:t>
+      </w:r>
     </w:p>
     <w:p>
       <w:pPr>
         <w:pStyle w:val="CenterTitle"/>
+        <w:numPr>
+          <w:ilvl w:val="0"/>
+          <w:numId w:val="3"/>
+        </w:numPr>
       </w:pPr>
       <w:r>
         <w:t>Appear in Court</w:t>
@@ -276,7 +607,76 @@
     </w:p>
     <w:p>
       <w:r>
-        <w:t xml:space="preserve">Your next day in court is scheduled for []. </w:t>
+        <w:t xml:space="preserve">Your next day in court is scheduled for </w:t>
+      </w:r>
+      <w:r>
+        <w:t xml:space="preserve">{% if </w:t>
+      </w:r>
+      <w:proofErr w:type="spellStart"/>
+      <w:proofErr w:type="gramStart"/>
+      <w:r>
+        <w:t>case.status</w:t>
+      </w:r>
+      <w:proofErr w:type="spellEnd"/>
+      <w:proofErr w:type="gramEnd"/>
+      <w:r>
+        <w:t xml:space="preserve"> == "late" %}{{</w:t>
+      </w:r>
+      <w:proofErr w:type="spellStart"/>
+      <w:r>
+        <w:t>case.original_date</w:t>
+      </w:r>
+      <w:proofErr w:type="spellEnd"/>
+      <w:r>
+        <w:t>}}{% else %}{{</w:t>
+      </w:r>
+      <w:proofErr w:type="spellStart"/>
+      <w:r>
+        <w:t>case.rescheduled_date</w:t>
+      </w:r>
+      <w:proofErr w:type="spellEnd"/>
+      <w:r>
+        <w:t xml:space="preserve">}}{% endif %}. {% if </w:t>
+      </w:r>
+      <w:r>
+        <w:t xml:space="preserve">not </w:t>
+      </w:r>
+      <w:proofErr w:type="spellStart"/>
+      <w:r>
+        <w:t>court_is_housing_court</w:t>
+      </w:r>
+      <w:proofErr w:type="spellEnd"/>
+      <w:r>
+        <w:t xml:space="preserve"> and </w:t>
+      </w:r>
+      <w:proofErr w:type="spellStart"/>
+      <w:r>
+        <w:t>transfer_to_housing_court</w:t>
+      </w:r>
+      <w:proofErr w:type="spellEnd"/>
+      <w:r>
+        <w:t xml:space="preserve"> </w:t>
+      </w:r>
+      <w:proofErr w:type="gramStart"/>
+      <w:r>
+        <w:t>%}Because</w:t>
+      </w:r>
+      <w:proofErr w:type="gramEnd"/>
+      <w:r>
+        <w:t xml:space="preserve"> you are transferring your case, it may be postponed. Talk to the clerk to be </w:t>
+      </w:r>
+      <w:proofErr w:type="gramStart"/>
+      <w:r>
+        <w:t>sure.{</w:t>
+      </w:r>
+      <w:proofErr w:type="gramEnd"/>
+      <w:r>
+        <w:t>% endif %}</w:t>
+      </w:r>
+    </w:p>
+    <w:p>
+      <w:r>
+        <w:t>Arrive by 9:00 AM. Look out for the Lawyer for the Day table if your court has one. Be prepared by knowing what you want and with any documents that support your case.</w:t>
       </w:r>
     </w:p>
     <w:sectPr>
@@ -292,6 +692,95 @@
 <file path=word/numbering.xml><?xml version="1.0" encoding="utf-8"?>
 <w:numbering xmlns:wpc="http://schemas.microsoft.com/office/word/2010/wordprocessingCanvas" xmlns:cx="http://schemas.microsoft.com/office/drawing/2014/chartex" xmlns:cx1="http://schemas.microsoft.com/office/drawing/2015/9/8/chartex" xmlns:cx2="http://schemas.microsoft.com/office/drawing/2015/10/21/chartex" xmlns:cx3="http://schemas.microsoft.com/office/drawing/2016/5/9/chartex" xmlns:cx4="http://schemas.microsoft.com/office/drawing/2016/5/10/chartex" xmlns:cx5="http://schemas.microsoft.com/office/drawing/2016/5/11/chartex" xmlns:cx6="http://schemas.microsoft.com/office/drawing/2016/5/12/chartex" xmlns:cx7="http://schemas.microsoft.com/office/drawing/2016/5/13/chartex" xmlns:cx8="http://schemas.microsoft.com/office/drawing/2016/5/14/chartex" xmlns:mc="http://schemas.openxmlformats.org/markup-compatibility/2006" xmlns:aink="http://schemas.microsoft.com/office/drawing/2016/ink" xmlns:am3d="http://schemas.microsoft.com/office/drawing/2017/model3d" xmlns:o="urn:schemas-microsoft-com:office:office" xmlns:r="http://schemas.openxmlformats.org/officeDocument/2006/relationships" xmlns:m="http://schemas.openxmlformats.org/officeDocument/2006/math" xmlns:v="urn:schemas-microsoft-com:vml" xmlns:wp14="http://schemas.microsoft.com/office/word/2010/wordprocessingDrawing" xmlns:wp="http://schemas.openxmlformats.org/drawingml/2006/wordprocessingDrawing" xmlns:w10="urn:schemas-microsoft-com:office:word" xmlns:w="http://schemas.openxmlformats.org/wordprocessingml/2006/main" xmlns:w14="http://schemas.microsoft.com/office/word/2010/wordml" xmlns:w15="http://schemas.microsoft.com/office/word/2012/wordml" xmlns:w16cid="http://schemas.microsoft.com/office/word/2016/wordml/cid" xmlns:w16se="http://schemas.microsoft.com/office/word/2015/wordml/symex" xmlns:wpg="http://schemas.microsoft.com/office/word/2010/wordprocessingGroup" xmlns:wpi="http://schemas.microsoft.com/office/word/2010/wordprocessingInk" xmlns:wne="http://schemas.microsoft.com/office/word/2006/wordml" xmlns:wps="http://schemas.microsoft.com/office/word/2010/wordprocessingShape" mc:Ignorable="w14 w15 w16se w16cid wp14">
   <w:abstractNum w:abstractNumId="0" w15:restartNumberingAfterBreak="0">
+    <w:nsid w:val="146C25A8"/>
+    <w:multiLevelType w:val="hybridMultilevel"/>
+    <w:tmpl w:val="E822F162"/>
+    <w:lvl w:ilvl="0" w:tplc="0409000F">
+      <w:start w:val="1"/>
+      <w:numFmt w:val="decimal"/>
+      <w:lvlText w:val="%1."/>
+      <w:lvlJc w:val="left"/>
+      <w:pPr>
+        <w:ind w:left="720" w:hanging="360"/>
+      </w:pPr>
+      <w:rPr>
+        <w:rFonts w:hint="default"/>
+      </w:rPr>
+    </w:lvl>
+    <w:lvl w:ilvl="1" w:tplc="04090019" w:tentative="1">
+      <w:start w:val="1"/>
+      <w:numFmt w:val="lowerLetter"/>
+      <w:lvlText w:val="%2."/>
+      <w:lvlJc w:val="left"/>
+      <w:pPr>
+        <w:ind w:left="1440" w:hanging="360"/>
+      </w:pPr>
+    </w:lvl>
+    <w:lvl w:ilvl="2" w:tplc="0409001B" w:tentative="1">
+      <w:start w:val="1"/>
+      <w:numFmt w:val="lowerRoman"/>
+      <w:lvlText w:val="%3."/>
+      <w:lvlJc w:val="right"/>
+      <w:pPr>
+        <w:ind w:left="2160" w:hanging="180"/>
+      </w:pPr>
+    </w:lvl>
+    <w:lvl w:ilvl="3" w:tplc="0409000F" w:tentative="1">
+      <w:start w:val="1"/>
+      <w:numFmt w:val="decimal"/>
+      <w:lvlText w:val="%4."/>
+      <w:lvlJc w:val="left"/>
+      <w:pPr>
+        <w:ind w:left="2880" w:hanging="360"/>
+      </w:pPr>
+    </w:lvl>
+    <w:lvl w:ilvl="4" w:tplc="04090019" w:tentative="1">
+      <w:start w:val="1"/>
+      <w:numFmt w:val="lowerLetter"/>
+      <w:lvlText w:val="%5."/>
+      <w:lvlJc w:val="left"/>
+      <w:pPr>
+        <w:ind w:left="3600" w:hanging="360"/>
+      </w:pPr>
+    </w:lvl>
+    <w:lvl w:ilvl="5" w:tplc="0409001B" w:tentative="1">
+      <w:start w:val="1"/>
+      <w:numFmt w:val="lowerRoman"/>
+      <w:lvlText w:val="%6."/>
+      <w:lvlJc w:val="right"/>
+      <w:pPr>
+        <w:ind w:left="4320" w:hanging="180"/>
+      </w:pPr>
+    </w:lvl>
+    <w:lvl w:ilvl="6" w:tplc="0409000F" w:tentative="1">
+      <w:start w:val="1"/>
+      <w:numFmt w:val="decimal"/>
+      <w:lvlText w:val="%7."/>
+      <w:lvlJc w:val="left"/>
+      <w:pPr>
+        <w:ind w:left="5040" w:hanging="360"/>
+      </w:pPr>
+    </w:lvl>
+    <w:lvl w:ilvl="7" w:tplc="04090019" w:tentative="1">
+      <w:start w:val="1"/>
+      <w:numFmt w:val="lowerLetter"/>
+      <w:lvlText w:val="%8."/>
+      <w:lvlJc w:val="left"/>
+      <w:pPr>
+        <w:ind w:left="5760" w:hanging="360"/>
+      </w:pPr>
+    </w:lvl>
+    <w:lvl w:ilvl="8" w:tplc="0409001B" w:tentative="1">
+      <w:start w:val="1"/>
+      <w:numFmt w:val="lowerRoman"/>
+      <w:lvlText w:val="%9."/>
+      <w:lvlJc w:val="right"/>
+      <w:pPr>
+        <w:ind w:left="6480" w:hanging="180"/>
+      </w:pPr>
+    </w:lvl>
+  </w:abstractNum>
+  <w:abstractNum w:abstractNumId="1" w15:restartNumberingAfterBreak="0">
     <w:nsid w:val="1A817678"/>
     <w:multiLevelType w:val="hybridMultilevel"/>
     <w:tmpl w:val="D08E6860"/>
@@ -380,7 +869,7 @@
       </w:pPr>
     </w:lvl>
   </w:abstractNum>
-  <w:abstractNum w:abstractNumId="1" w15:restartNumberingAfterBreak="0">
+  <w:abstractNum w:abstractNumId="2" w15:restartNumberingAfterBreak="0">
     <w:nsid w:val="74F80E5F"/>
     <w:multiLevelType w:val="hybridMultilevel"/>
     <w:tmpl w:val="F64C4F42"/>
@@ -467,9 +956,12 @@
     </w:lvl>
   </w:abstractNum>
   <w:num w:numId="1">
+    <w:abstractNumId w:val="2"/>
+  </w:num>
+  <w:num w:numId="2">
     <w:abstractNumId w:val="1"/>
   </w:num>
-  <w:num w:numId="2">
+  <w:num w:numId="3">
     <w:abstractNumId w:val="0"/>
   </w:num>
 </w:numbering>
@@ -944,6 +1436,29 @@
       <w:szCs w:val="28"/>
     </w:rPr>
   </w:style>
+  <w:style w:type="character" w:styleId="Hyperlink">
+    <w:name w:val="Hyperlink"/>
+    <w:basedOn w:val="DefaultParagraphFont"/>
+    <w:uiPriority w:val="99"/>
+    <w:unhideWhenUsed/>
+    <w:rsid w:val="00786F1F"/>
+    <w:rPr>
+      <w:color w:val="0563C1" w:themeColor="hyperlink"/>
+      <w:u w:val="single"/>
+    </w:rPr>
+  </w:style>
+  <w:style w:type="character" w:styleId="UnresolvedMention">
+    <w:name w:val="Unresolved Mention"/>
+    <w:basedOn w:val="DefaultParagraphFont"/>
+    <w:uiPriority w:val="99"/>
+    <w:semiHidden/>
+    <w:unhideWhenUsed/>
+    <w:rsid w:val="00786F1F"/>
+    <w:rPr>
+      <w:color w:val="605E5C"/>
+      <w:shd w:val="clear" w:color="auto" w:fill="E1DFDD"/>
+    </w:rPr>
+  </w:style>
 </w:styles>
 </file>
 
@@ -1240,4 +1755,22 @@
     </a:ext>
   </a:extLst>
 </a:theme>
+</file>
+
+<file path=word/webextensions/taskpanes.xml><?xml version="1.0" encoding="utf-8"?>
+<wetp:taskpanes xmlns:wetp="http://schemas.microsoft.com/office/webextensions/taskpanes/2010/11">
+  <wetp:taskpane dockstate="right" visibility="0" width="440" row="1">
+    <wetp:webextensionref xmlns:r="http://schemas.openxmlformats.org/officeDocument/2006/relationships" r:id="rId1"/>
+  </wetp:taskpane>
+</wetp:taskpanes>
+</file>
+
+<file path=word/webextensions/webextension1.xml><?xml version="1.0" encoding="utf-8"?>
+<we:webextension xmlns:we="http://schemas.microsoft.com/office/webextensions/webextension/2010/11" id="{A9B640D1-BDC0-4ED8-846E-C701E51F6C69}">
+  <we:reference id="1343d7cb-1432-460a-852f-699f4e76da37" version="1.0.1.1" store="\\localhost\Word add-in testing" storeType="Filesystem"/>
+  <we:alternateReferences/>
+  <we:properties/>
+  <we:bindings/>
+  <we:snapshot xmlns:r="http://schemas.openxmlformats.org/officeDocument/2006/relationships"/>
+</we:webextension>
 </file>
</xml_diff>

<commit_message>
Reference image for Landlord Name and display modified date in help
</commit_message>
<xml_diff>
--- a/docassemble/MAEvictionDefense/data/templates/NextSteps.docx
+++ b/docassemble/MAEvictionDefense/data/templates/NextSteps.docx
@@ -317,8 +317,6 @@
       <w:r>
         <w:t xml:space="preserve"> </w:t>
       </w:r>
-      <w:bookmarkStart w:id="0" w:name="_GoBack"/>
-      <w:bookmarkEnd w:id="0"/>
       <w:r>
         <w:t xml:space="preserve">{{ </w:t>
       </w:r>
@@ -678,6 +676,100 @@
       <w:r>
         <w:t>Arrive by 9:00 AM. Look out for the Lawyer for the Day table if your court has one. Be prepared by knowing what you want and with any documents that support your case.</w:t>
       </w:r>
+    </w:p>
+    <w:p/>
+    <w:p>
+      <w:pPr>
+        <w:rPr>
+          <w:i/>
+          <w:sz w:val="20"/>
+        </w:rPr>
+      </w:pPr>
+      <w:r>
+        <w:rPr>
+          <w:i/>
+          <w:sz w:val="20"/>
+        </w:rPr>
+        <w:t>Guided i</w:t>
+      </w:r>
+      <w:r>
+        <w:rPr>
+          <w:i/>
+          <w:sz w:val="20"/>
+        </w:rPr>
+        <w:t xml:space="preserve">nterview </w:t>
+      </w:r>
+      <w:r>
+        <w:rPr>
+          <w:i/>
+          <w:sz w:val="20"/>
+        </w:rPr>
+        <w:t>update date</w:t>
+      </w:r>
+      <w:r>
+        <w:rPr>
+          <w:i/>
+          <w:sz w:val="20"/>
+        </w:rPr>
+        <w:t xml:space="preserve"> is {{ </w:t>
+      </w:r>
+      <w:proofErr w:type="spellStart"/>
+      <w:r>
+        <w:rPr>
+          <w:i/>
+          <w:sz w:val="20"/>
+        </w:rPr>
+        <w:t>format_date</w:t>
+      </w:r>
+      <w:proofErr w:type="spellEnd"/>
+      <w:r>
+        <w:rPr>
+          <w:i/>
+          <w:sz w:val="20"/>
+        </w:rPr>
+        <w:t>(</w:t>
+      </w:r>
+      <w:proofErr w:type="spellStart"/>
+      <w:r>
+        <w:rPr>
+          <w:i/>
+          <w:sz w:val="20"/>
+        </w:rPr>
+        <w:t>all_variables</w:t>
+      </w:r>
+      <w:proofErr w:type="spellEnd"/>
+      <w:r>
+        <w:rPr>
+          <w:i/>
+          <w:sz w:val="20"/>
+        </w:rPr>
+        <w:t>(special='metadata')['</w:t>
+      </w:r>
+      <w:proofErr w:type="spellStart"/>
+      <w:r>
+        <w:rPr>
+          <w:i/>
+          <w:sz w:val="20"/>
+        </w:rPr>
+        <w:t>revision_date</w:t>
+      </w:r>
+      <w:proofErr w:type="spellEnd"/>
+      <w:r>
+        <w:rPr>
+          <w:i/>
+          <w:sz w:val="20"/>
+        </w:rPr>
+        <w:t>']) }}</w:t>
+      </w:r>
+      <w:r>
+        <w:rPr>
+          <w:i/>
+          <w:sz w:val="20"/>
+        </w:rPr>
+        <w:t xml:space="preserve"> and these forms were generated {{ today() }}.</w:t>
+      </w:r>
+      <w:bookmarkStart w:id="0" w:name="_GoBack"/>
+      <w:bookmarkEnd w:id="0"/>
     </w:p>
     <w:sectPr>
       <w:pgSz w:w="12240" w:h="15840"/>
@@ -1759,7 +1851,7 @@
 
 <file path=word/webextensions/taskpanes.xml><?xml version="1.0" encoding="utf-8"?>
 <wetp:taskpanes xmlns:wetp="http://schemas.microsoft.com/office/webextensions/taskpanes/2010/11">
-  <wetp:taskpane dockstate="right" visibility="0" width="440" row="1">
+  <wetp:taskpane dockstate="right" visibility="0" width="438" row="1">
     <wetp:webextensionref xmlns:r="http://schemas.openxmlformats.org/officeDocument/2006/relationships" r:id="rId1"/>
   </wetp:taskpane>
 </wetp:taskpanes>

</xml_diff>

<commit_message>
Many improvements to language and workflow suggested by attorney/advocate feedback. Interpreter notice
</commit_message>
<xml_diff>
--- a/docassemble/MAEvictionDefense/data/templates/NextSteps.docx
+++ b/docassemble/MAEvictionDefense/data/templates/NextSteps.docx
@@ -1,6 +1,6 @@
 
 <file path=word/document.xml><?xml version="1.0" encoding="utf-8"?>
-<w:document xmlns:wpc="http://schemas.microsoft.com/office/word/2010/wordprocessingCanvas" xmlns:cx="http://schemas.microsoft.com/office/drawing/2014/chartex" xmlns:cx1="http://schemas.microsoft.com/office/drawing/2015/9/8/chartex" xmlns:cx2="http://schemas.microsoft.com/office/drawing/2015/10/21/chartex" xmlns:cx3="http://schemas.microsoft.com/office/drawing/2016/5/9/chartex" xmlns:cx4="http://schemas.microsoft.com/office/drawing/2016/5/10/chartex" xmlns:cx5="http://schemas.microsoft.com/office/drawing/2016/5/11/chartex" xmlns:cx6="http://schemas.microsoft.com/office/drawing/2016/5/12/chartex" xmlns:cx7="http://schemas.microsoft.com/office/drawing/2016/5/13/chartex" xmlns:cx8="http://schemas.microsoft.com/office/drawing/2016/5/14/chartex" xmlns:mc="http://schemas.openxmlformats.org/markup-compatibility/2006" xmlns:aink="http://schemas.microsoft.com/office/drawing/2016/ink" xmlns:am3d="http://schemas.microsoft.com/office/drawing/2017/model3d" xmlns:o="urn:schemas-microsoft-com:office:office" xmlns:r="http://schemas.openxmlformats.org/officeDocument/2006/relationships" xmlns:m="http://schemas.openxmlformats.org/officeDocument/2006/math" xmlns:v="urn:schemas-microsoft-com:vml" xmlns:wp14="http://schemas.microsoft.com/office/word/2010/wordprocessingDrawing" xmlns:wp="http://schemas.openxmlformats.org/drawingml/2006/wordprocessingDrawing" xmlns:w10="urn:schemas-microsoft-com:office:word" xmlns:w="http://schemas.openxmlformats.org/wordprocessingml/2006/main" xmlns:w14="http://schemas.microsoft.com/office/word/2010/wordml" xmlns:w15="http://schemas.microsoft.com/office/word/2012/wordml" xmlns:w16cid="http://schemas.microsoft.com/office/word/2016/wordml/cid" xmlns:w16se="http://schemas.microsoft.com/office/word/2015/wordml/symex" xmlns:wpg="http://schemas.microsoft.com/office/word/2010/wordprocessingGroup" xmlns:wpi="http://schemas.microsoft.com/office/word/2010/wordprocessingInk" xmlns:wne="http://schemas.microsoft.com/office/word/2006/wordml" xmlns:wps="http://schemas.microsoft.com/office/word/2010/wordprocessingShape" mc:Ignorable="w14 w15 w16se w16cid wp14">
+<w:document xmlns:wpc="http://schemas.microsoft.com/office/word/2010/wordprocessingCanvas" xmlns:cx="http://schemas.microsoft.com/office/drawing/2014/chartex" xmlns:cx1="http://schemas.microsoft.com/office/drawing/2015/9/8/chartex" xmlns:mc="http://schemas.openxmlformats.org/markup-compatibility/2006" xmlns:o="urn:schemas-microsoft-com:office:office" xmlns:r="http://schemas.openxmlformats.org/officeDocument/2006/relationships" xmlns:m="http://schemas.openxmlformats.org/officeDocument/2006/math" xmlns:v="urn:schemas-microsoft-com:vml" xmlns:wp14="http://schemas.microsoft.com/office/word/2010/wordprocessingDrawing" xmlns:wp="http://schemas.openxmlformats.org/drawingml/2006/wordprocessingDrawing" xmlns:w10="urn:schemas-microsoft-com:office:word" xmlns:w="http://schemas.openxmlformats.org/wordprocessingml/2006/main" xmlns:w14="http://schemas.microsoft.com/office/word/2010/wordml" xmlns:w15="http://schemas.microsoft.com/office/word/2012/wordml" xmlns:w16se="http://schemas.microsoft.com/office/word/2015/wordml/symex" xmlns:wpg="http://schemas.microsoft.com/office/word/2010/wordprocessingGroup" xmlns:wpi="http://schemas.microsoft.com/office/word/2010/wordprocessingInk" xmlns:wne="http://schemas.microsoft.com/office/word/2006/wordml" xmlns:wps="http://schemas.microsoft.com/office/word/2010/wordprocessingShape" mc:Ignorable="w14 w15 w16se wp14">
   <w:body>
     <w:tbl>
       <w:tblPr>
@@ -14,7 +14,7 @@
         <w:tblLook w:val="04A0" w:firstRow="1" w:lastRow="0" w:firstColumn="1" w:lastColumn="0" w:noHBand="0" w:noVBand="1"/>
       </w:tblPr>
       <w:tblGrid>
-        <w:gridCol w:w="5660"/>
+        <w:gridCol w:w="5661"/>
         <w:gridCol w:w="4419"/>
       </w:tblGrid>
       <w:tr>
@@ -105,6 +105,16 @@
               </w:rPr>
               <w:t xml:space="preserve">You have </w:t>
             </w:r>
+            <w:r>
+              <w:rPr>
+                <w:rFonts w:eastAsia="Times New Roman" w:cs="Times New Roman"/>
+                <w:b/>
+                <w:color w:val="00000A"/>
+                <w:sz w:val="24"/>
+                <w:szCs w:val="24"/>
+              </w:rPr>
+              <w:t>{</w:t>
+            </w:r>
             <w:proofErr w:type="gramStart"/>
             <w:r>
               <w:rPr>
@@ -114,7 +124,7 @@
                 <w:sz w:val="24"/>
                 <w:szCs w:val="24"/>
               </w:rPr>
-              <w:t xml:space="preserve">{{ </w:t>
+              <w:t xml:space="preserve">{ </w:t>
             </w:r>
             <w:proofErr w:type="spellStart"/>
             <w:r>
@@ -231,7 +241,7 @@
                 <w:sz w:val="24"/>
                 <w:szCs w:val="24"/>
               </w:rPr>
-              <w:t xml:space="preserve">The clerk in the </w:t>
+              <w:t>The clerk in the {</w:t>
             </w:r>
             <w:proofErr w:type="gramStart"/>
             <w:r>
@@ -241,16 +251,7 @@
                 <w:sz w:val="24"/>
                 <w:szCs w:val="24"/>
               </w:rPr>
-              <w:t xml:space="preserve">{{ </w:t>
-            </w:r>
-            <w:r>
-              <w:rPr>
-                <w:rFonts w:eastAsia="Times New Roman" w:cs="Times New Roman"/>
-                <w:color w:val="00000A"/>
-                <w:sz w:val="24"/>
-                <w:szCs w:val="24"/>
-              </w:rPr>
-              <w:t>court.name</w:t>
+              <w:t>{ court.name</w:t>
             </w:r>
             <w:proofErr w:type="gramEnd"/>
             <w:r>
@@ -304,27 +305,7 @@
                 <w:sz w:val="24"/>
                 <w:szCs w:val="24"/>
               </w:rPr>
-              <w:t xml:space="preserve"> </w:t>
-            </w:r>
-            <w:proofErr w:type="gramStart"/>
-            <w:r>
-              <w:rPr>
-                <w:rFonts w:eastAsia="Times New Roman" w:cs="Times New Roman"/>
-                <w:color w:val="00000A"/>
-                <w:sz w:val="24"/>
-                <w:szCs w:val="24"/>
-              </w:rPr>
-              <w:t>%}Your</w:t>
-            </w:r>
-            <w:proofErr w:type="gramEnd"/>
-            <w:r>
-              <w:rPr>
-                <w:rFonts w:eastAsia="Times New Roman" w:cs="Times New Roman"/>
-                <w:color w:val="00000A"/>
-                <w:sz w:val="24"/>
-                <w:szCs w:val="24"/>
-              </w:rPr>
-              <w:t xml:space="preserve"> landlord's attorney, {{ </w:t>
+              <w:t xml:space="preserve"> %}Your landlord's attorney, {{ </w:t>
             </w:r>
             <w:proofErr w:type="spellStart"/>
             <w:r>
@@ -334,7 +315,7 @@
                 <w:sz w:val="24"/>
                 <w:szCs w:val="24"/>
               </w:rPr>
-              <w:t>landlord.attorneys_name</w:t>
+              <w:t>landlords_attorney</w:t>
             </w:r>
             <w:proofErr w:type="spellEnd"/>
             <w:r>
@@ -344,7 +325,36 @@
                 <w:sz w:val="24"/>
                 <w:szCs w:val="24"/>
               </w:rPr>
-              <w:t xml:space="preserve"> }}{% else %}Your landlord, {{ landlord.name }}{% endif %}.</w:t>
+              <w:t xml:space="preserve"> </w:t>
+            </w:r>
+            <w:r>
+              <w:rPr>
+                <w:rFonts w:eastAsia="Times New Roman" w:cs="Times New Roman"/>
+                <w:color w:val="00000A"/>
+                <w:sz w:val="24"/>
+                <w:szCs w:val="24"/>
+              </w:rPr>
+              <w:t xml:space="preserve">}}{% else %}Your landlord, {{ landlord }}{% </w:t>
+            </w:r>
+            <w:proofErr w:type="spellStart"/>
+            <w:r>
+              <w:rPr>
+                <w:rFonts w:eastAsia="Times New Roman" w:cs="Times New Roman"/>
+                <w:color w:val="00000A"/>
+                <w:sz w:val="24"/>
+                <w:szCs w:val="24"/>
+              </w:rPr>
+              <w:t>endif</w:t>
+            </w:r>
+            <w:proofErr w:type="spellEnd"/>
+            <w:r>
+              <w:rPr>
+                <w:rFonts w:eastAsia="Times New Roman" w:cs="Times New Roman"/>
+                <w:color w:val="00000A"/>
+                <w:sz w:val="24"/>
+                <w:szCs w:val="24"/>
+              </w:rPr>
+              <w:t xml:space="preserve"> %}.</w:t>
             </w:r>
           </w:p>
           <w:p>
@@ -472,16 +482,7 @@
                 <w:sz w:val="24"/>
                 <w:szCs w:val="24"/>
               </w:rPr>
-              <w:t>{%</w:t>
-            </w:r>
-            <w:r>
-              <w:rPr>
-                <w:rStyle w:val="Strong"/>
-                <w:color w:val="00000A"/>
-                <w:sz w:val="24"/>
-                <w:szCs w:val="24"/>
-              </w:rPr>
-              <w:t xml:space="preserve"> if not </w:t>
+              <w:t xml:space="preserve">{% if not </w:t>
             </w:r>
             <w:proofErr w:type="spellStart"/>
             <w:r>
@@ -503,6 +504,8 @@
               </w:rPr>
               <w:t xml:space="preserve"> and </w:t>
             </w:r>
+            <w:bookmarkStart w:id="0" w:name="_GoBack"/>
+            <w:bookmarkEnd w:id="0"/>
             <w:proofErr w:type="spellStart"/>
             <w:r>
               <w:rPr>
@@ -538,7 +541,7 @@
                 <w:sz w:val="24"/>
                 <w:szCs w:val="24"/>
               </w:rPr>
-              <w:t xml:space="preserve">Because your case is being transferred to </w:t>
+              <w:t>Because your case is being transferred to {</w:t>
             </w:r>
             <w:proofErr w:type="gramStart"/>
             <w:r>
@@ -548,7 +551,7 @@
                 <w:sz w:val="24"/>
                 <w:szCs w:val="24"/>
               </w:rPr>
-              <w:t xml:space="preserve">{{ </w:t>
+              <w:t xml:space="preserve">{ </w:t>
             </w:r>
             <w:proofErr w:type="spellStart"/>
             <w:r>
@@ -578,7 +581,7 @@
                 <w:sz w:val="24"/>
                 <w:szCs w:val="24"/>
               </w:rPr>
-              <w:t xml:space="preserve"> }}, your court date may be postponed. Talk to the clerk to be sure, but you will likely get a notice in the mail with the new </w:t>
+              <w:t xml:space="preserve"> }}, your court date may be postponed. Talk to the clerk to be sure, but you will likely get a notice in the mail with the new date</w:t>
             </w:r>
             <w:proofErr w:type="gramStart"/>
             <w:r>
@@ -588,16 +591,7 @@
                 <w:sz w:val="24"/>
                 <w:szCs w:val="24"/>
               </w:rPr>
-              <w:t>d</w:t>
-            </w:r>
-            <w:r>
-              <w:rPr>
-                <w:rFonts w:eastAsia="Times New Roman" w:cs="Times New Roman"/>
-                <w:color w:val="00000A"/>
-                <w:sz w:val="24"/>
-                <w:szCs w:val="24"/>
-              </w:rPr>
-              <w:t>ate.{</w:t>
+              <w:t>.{</w:t>
             </w:r>
             <w:proofErr w:type="gramEnd"/>
             <w:r>
@@ -607,7 +601,27 @@
                 <w:sz w:val="24"/>
                 <w:szCs w:val="24"/>
               </w:rPr>
-              <w:t xml:space="preserve">% endif %}{% if </w:t>
+              <w:t xml:space="preserve">% </w:t>
+            </w:r>
+            <w:proofErr w:type="spellStart"/>
+            <w:r>
+              <w:rPr>
+                <w:rFonts w:eastAsia="Times New Roman" w:cs="Times New Roman"/>
+                <w:color w:val="00000A"/>
+                <w:sz w:val="24"/>
+                <w:szCs w:val="24"/>
+              </w:rPr>
+              <w:t>endif</w:t>
+            </w:r>
+            <w:proofErr w:type="spellEnd"/>
+            <w:r>
+              <w:rPr>
+                <w:rFonts w:eastAsia="Times New Roman" w:cs="Times New Roman"/>
+                <w:color w:val="00000A"/>
+                <w:sz w:val="24"/>
+                <w:szCs w:val="24"/>
+              </w:rPr>
+              <w:t xml:space="preserve"> %}{% if </w:t>
             </w:r>
             <w:proofErr w:type="spellStart"/>
             <w:r>
@@ -687,27 +701,7 @@
                 <w:sz w:val="24"/>
                 <w:szCs w:val="24"/>
               </w:rPr>
-              <w:t xml:space="preserve">)}}, which is a holiday. You should ask the court what they do about cases scheduled on this </w:t>
-            </w:r>
-            <w:proofErr w:type="gramStart"/>
-            <w:r>
-              <w:rPr>
-                <w:rFonts w:eastAsia="Times New Roman" w:cs="Times New Roman"/>
-                <w:color w:val="00000A"/>
-                <w:sz w:val="24"/>
-                <w:szCs w:val="24"/>
-              </w:rPr>
-              <w:t>holiday.{</w:t>
-            </w:r>
-            <w:proofErr w:type="gramEnd"/>
-            <w:r>
-              <w:rPr>
-                <w:rFonts w:eastAsia="Times New Roman" w:cs="Times New Roman"/>
-                <w:color w:val="00000A"/>
-                <w:sz w:val="24"/>
-                <w:szCs w:val="24"/>
-              </w:rPr>
-              <w:t>% endif %}</w:t>
+              <w:t>)}}, which is a holiday. You should ask the court what they do about cases scheduled on this holiday.{% endif %}</w:t>
             </w:r>
           </w:p>
           <w:p>
@@ -747,27 +741,7 @@
                 <w:sz w:val="24"/>
                 <w:szCs w:val="24"/>
               </w:rPr>
-              <w:t>Look out for the Lawyer for the</w:t>
-            </w:r>
-            <w:r>
-              <w:rPr>
-                <w:rFonts w:eastAsia="Times New Roman" w:cs="Times New Roman"/>
-                <w:color w:val="00000A"/>
-                <w:sz w:val="24"/>
-                <w:szCs w:val="24"/>
-              </w:rPr>
-              <w:t xml:space="preserve"> Day table if your court has one. Be prepared by knowing what you want and with any </w:t>
-            </w:r>
-            <w:bookmarkStart w:id="0" w:name="_GoBack"/>
-            <w:bookmarkEnd w:id="0"/>
-            <w:r>
-              <w:rPr>
-                <w:rFonts w:eastAsia="Times New Roman" w:cs="Times New Roman"/>
-                <w:color w:val="00000A"/>
-                <w:sz w:val="24"/>
-                <w:szCs w:val="24"/>
-              </w:rPr>
-              <w:t>documents that support your case.</w:t>
+              <w:t>Look out for the Lawyer for the Day table if your court has one. Be prepared by knowing what you want and with any documents that support your case.</w:t>
             </w:r>
           </w:p>
           <w:p>
@@ -886,16 +860,7 @@
                 <w:color w:val="696700"/>
                 <w:sz w:val="32"/>
               </w:rPr>
-              <w:t>How do I p</w:t>
-            </w:r>
-            <w:r>
-              <w:rPr>
-                <w:rFonts w:asciiTheme="majorHAnsi" w:eastAsia="HGPSoeiKakugothicUB" w:hAnsiTheme="majorHAnsi" w:cs="Times New Roman"/>
-                <w:caps/>
-                <w:color w:val="696700"/>
-                <w:sz w:val="32"/>
-              </w:rPr>
-              <w:t>repare for court?</w:t>
+              <w:t>How do I prepare for court?</w:t>
             </w:r>
           </w:p>
           <w:p>
@@ -1178,19 +1143,7 @@
                 <w:lang w:eastAsia="en-US"/>
                 <w14:ligatures w14:val="none"/>
               </w:rPr>
-              <w:t xml:space="preserve"> I</w:t>
-            </w:r>
-            <w:r>
-              <w:rPr>
-                <w:rFonts w:eastAsia="Calibri" w:cs="Times New Roman"/>
-                <w:color w:val="00000A"/>
-                <w:kern w:val="0"/>
-                <w:sz w:val="24"/>
-                <w:szCs w:val="24"/>
-                <w:lang w:eastAsia="en-US"/>
-                <w14:ligatures w14:val="none"/>
-              </w:rPr>
-              <w:t>f you asked for a jury trial, the trial date may be later than {{</w:t>
+              <w:t xml:space="preserve"> If you asked for a jury trial, the trial date may be later than {{</w:t>
             </w:r>
             <w:proofErr w:type="spellStart"/>
             <w:r>
@@ -1290,20 +1243,7 @@
                 <w:lang w:eastAsia="en-US"/>
                 <w14:ligatures w14:val="none"/>
               </w:rPr>
-              <w:t>Consider asking th</w:t>
-            </w:r>
-            <w:r>
-              <w:rPr>
-                <w:rFonts w:eastAsia="Calibri" w:cs="Times New Roman"/>
-                <w:b/>
-                <w:color w:val="00000A"/>
-                <w:kern w:val="0"/>
-                <w:sz w:val="24"/>
-                <w:szCs w:val="24"/>
-                <w:lang w:eastAsia="en-US"/>
-                <w14:ligatures w14:val="none"/>
-              </w:rPr>
-              <w:t>e court to order that your landlord make repairs</w:t>
+              <w:t>Consider asking the court to order that your landlord make repairs</w:t>
             </w:r>
             <w:r>
               <w:rPr>
@@ -1422,16 +1362,7 @@
                 <w:sz w:val="24"/>
                 <w:szCs w:val="24"/>
               </w:rPr>
-              <w:t>Finish filling out this fo</w:t>
-            </w:r>
-            <w:r>
-              <w:rPr>
-                <w:rFonts w:eastAsia="Times New Roman" w:cs="Times New Roman"/>
-                <w:color w:val="00000A"/>
-                <w:sz w:val="24"/>
-                <w:szCs w:val="24"/>
-              </w:rPr>
-              <w:t xml:space="preserve">rm </w:t>
+              <w:t xml:space="preserve">Finish filling out this form </w:t>
             </w:r>
             <w:r>
               <w:rPr>
@@ -1441,7 +1372,7 @@
                 <w:sz w:val="24"/>
                 <w:szCs w:val="24"/>
               </w:rPr>
-              <w:t xml:space="preserve">no later than </w:t>
+              <w:t>no later than {</w:t>
             </w:r>
             <w:proofErr w:type="gramStart"/>
             <w:r>
@@ -1452,7 +1383,7 @@
                 <w:sz w:val="24"/>
                 <w:szCs w:val="24"/>
               </w:rPr>
-              <w:t xml:space="preserve">{{ </w:t>
+              <w:t xml:space="preserve">{ </w:t>
             </w:r>
             <w:proofErr w:type="spellStart"/>
             <w:r>
@@ -1533,7 +1464,7 @@
 </file>
 
 <file path=word/numbering.xml><?xml version="1.0" encoding="utf-8"?>
-<w:numbering xmlns:wpc="http://schemas.microsoft.com/office/word/2010/wordprocessingCanvas" xmlns:cx="http://schemas.microsoft.com/office/drawing/2014/chartex" xmlns:cx1="http://schemas.microsoft.com/office/drawing/2015/9/8/chartex" xmlns:cx2="http://schemas.microsoft.com/office/drawing/2015/10/21/chartex" xmlns:cx3="http://schemas.microsoft.com/office/drawing/2016/5/9/chartex" xmlns:cx4="http://schemas.microsoft.com/office/drawing/2016/5/10/chartex" xmlns:cx5="http://schemas.microsoft.com/office/drawing/2016/5/11/chartex" xmlns:cx6="http://schemas.microsoft.com/office/drawing/2016/5/12/chartex" xmlns:cx7="http://schemas.microsoft.com/office/drawing/2016/5/13/chartex" xmlns:cx8="http://schemas.microsoft.com/office/drawing/2016/5/14/chartex" xmlns:mc="http://schemas.openxmlformats.org/markup-compatibility/2006" xmlns:aink="http://schemas.microsoft.com/office/drawing/2016/ink" xmlns:am3d="http://schemas.microsoft.com/office/drawing/2017/model3d" xmlns:o="urn:schemas-microsoft-com:office:office" xmlns:r="http://schemas.openxmlformats.org/officeDocument/2006/relationships" xmlns:m="http://schemas.openxmlformats.org/officeDocument/2006/math" xmlns:v="urn:schemas-microsoft-com:vml" xmlns:wp14="http://schemas.microsoft.com/office/word/2010/wordprocessingDrawing" xmlns:wp="http://schemas.openxmlformats.org/drawingml/2006/wordprocessingDrawing" xmlns:w10="urn:schemas-microsoft-com:office:word" xmlns:w="http://schemas.openxmlformats.org/wordprocessingml/2006/main" xmlns:w14="http://schemas.microsoft.com/office/word/2010/wordml" xmlns:w15="http://schemas.microsoft.com/office/word/2012/wordml" xmlns:w16cid="http://schemas.microsoft.com/office/word/2016/wordml/cid" xmlns:w16se="http://schemas.microsoft.com/office/word/2015/wordml/symex" xmlns:wpg="http://schemas.microsoft.com/office/word/2010/wordprocessingGroup" xmlns:wpi="http://schemas.microsoft.com/office/word/2010/wordprocessingInk" xmlns:wne="http://schemas.microsoft.com/office/word/2006/wordml" xmlns:wps="http://schemas.microsoft.com/office/word/2010/wordprocessingShape" mc:Ignorable="w14 w15 w16se w16cid wp14">
+<w:numbering xmlns:wpc="http://schemas.microsoft.com/office/word/2010/wordprocessingCanvas" xmlns:cx="http://schemas.microsoft.com/office/drawing/2014/chartex" xmlns:cx1="http://schemas.microsoft.com/office/drawing/2015/9/8/chartex" xmlns:mc="http://schemas.openxmlformats.org/markup-compatibility/2006" xmlns:o="urn:schemas-microsoft-com:office:office" xmlns:r="http://schemas.openxmlformats.org/officeDocument/2006/relationships" xmlns:m="http://schemas.openxmlformats.org/officeDocument/2006/math" xmlns:v="urn:schemas-microsoft-com:vml" xmlns:wp14="http://schemas.microsoft.com/office/word/2010/wordprocessingDrawing" xmlns:wp="http://schemas.openxmlformats.org/drawingml/2006/wordprocessingDrawing" xmlns:w10="urn:schemas-microsoft-com:office:word" xmlns:w="http://schemas.openxmlformats.org/wordprocessingml/2006/main" xmlns:w14="http://schemas.microsoft.com/office/word/2010/wordml" xmlns:w15="http://schemas.microsoft.com/office/word/2012/wordml" xmlns:w16se="http://schemas.microsoft.com/office/word/2015/wordml/symex" xmlns:wpg="http://schemas.microsoft.com/office/word/2010/wordprocessingGroup" xmlns:wpi="http://schemas.microsoft.com/office/word/2010/wordprocessingInk" xmlns:wne="http://schemas.microsoft.com/office/word/2006/wordml" xmlns:wps="http://schemas.microsoft.com/office/word/2010/wordprocessingShape" mc:Ignorable="w14 w15 w16se wp14">
   <w:abstractNum w:abstractNumId="0" w15:restartNumberingAfterBreak="0">
     <w:nsid w:val="35E439C8"/>
     <w:multiLevelType w:val="multilevel"/>
@@ -1905,7 +1836,7 @@
 </file>
 
 <file path=word/styles.xml><?xml version="1.0" encoding="utf-8"?>
-<w:styles xmlns:mc="http://schemas.openxmlformats.org/markup-compatibility/2006" xmlns:r="http://schemas.openxmlformats.org/officeDocument/2006/relationships" xmlns:w="http://schemas.openxmlformats.org/wordprocessingml/2006/main" xmlns:w14="http://schemas.microsoft.com/office/word/2010/wordml" xmlns:w15="http://schemas.microsoft.com/office/word/2012/wordml" xmlns:w16cid="http://schemas.microsoft.com/office/word/2016/wordml/cid" xmlns:w16se="http://schemas.microsoft.com/office/word/2015/wordml/symex" mc:Ignorable="w14 w15 w16se w16cid">
+<w:styles xmlns:mc="http://schemas.openxmlformats.org/markup-compatibility/2006" xmlns:r="http://schemas.openxmlformats.org/officeDocument/2006/relationships" xmlns:w="http://schemas.openxmlformats.org/wordprocessingml/2006/main" xmlns:w14="http://schemas.microsoft.com/office/word/2010/wordml" xmlns:w15="http://schemas.microsoft.com/office/word/2012/wordml" xmlns:w16se="http://schemas.microsoft.com/office/word/2015/wordml/symex" mc:Ignorable="w14 w15 w16se">
   <w:docDefaults>
     <w:rPrDefault>
       <w:rPr>
@@ -1920,7 +1851,7 @@
     </w:rPrDefault>
     <w:pPrDefault/>
   </w:docDefaults>
-  <w:latentStyles w:defLockedState="0" w:defUIPriority="99" w:defSemiHidden="0" w:defUnhideWhenUsed="0" w:defQFormat="0" w:count="375">
+  <w:latentStyles w:defLockedState="0" w:defUIPriority="99" w:defSemiHidden="0" w:defUnhideWhenUsed="0" w:defQFormat="0" w:count="371">
     <w:lsdException w:name="Normal" w:uiPriority="0" w:qFormat="1"/>
     <w:lsdException w:name="heading 1" w:uiPriority="9" w:qFormat="1"/>
     <w:lsdException w:name="heading 2" w:semiHidden="1" w:uiPriority="9" w:unhideWhenUsed="1" w:qFormat="1"/>
@@ -2292,10 +2223,6 @@
     <w:lsdException w:name="List Table 5 Dark Accent 6" w:uiPriority="50"/>
     <w:lsdException w:name="List Table 6 Colorful Accent 6" w:uiPriority="51"/>
     <w:lsdException w:name="List Table 7 Colorful Accent 6" w:uiPriority="52"/>
-    <w:lsdException w:name="Mention" w:semiHidden="1" w:unhideWhenUsed="1"/>
-    <w:lsdException w:name="Smart Hyperlink" w:semiHidden="1" w:unhideWhenUsed="1"/>
-    <w:lsdException w:name="Hashtag" w:semiHidden="1" w:unhideWhenUsed="1"/>
-    <w:lsdException w:name="Unresolved Mention" w:semiHidden="1" w:unhideWhenUsed="1"/>
   </w:latentStyles>
   <w:style w:type="paragraph" w:default="1" w:styleId="Normal">
     <w:name w:val="Normal"/>
@@ -2660,7 +2587,6 @@
   <w:style w:type="character" w:customStyle="1" w:styleId="BodyTextFirstIndentChar">
     <w:name w:val="Body Text First Indent Char"/>
     <w:basedOn w:val="BodyTextChar"/>
-    <w:link w:val="BodyTextIndent"/>
     <w:uiPriority w:val="99"/>
     <w:semiHidden/>
     <w:qFormat/>
@@ -27084,15 +27010,6 @@
 </file>
 
 <file path=customXml/item1.xml><?xml version="1.0" encoding="utf-8"?>
-<?mso-contentType ?>
-<FormTemplates xmlns="http://schemas.microsoft.com/sharepoint/v3/contenttype/forms">
-  <Display>DocumentLibraryForm</Display>
-  <Edit>DocumentLibraryForm</Edit>
-  <New>DocumentLibraryForm</New>
-</FormTemplates>
-</file>
-
-<file path=customXml/item2.xml><?xml version="1.0" encoding="utf-8"?>
 <p:properties xmlns:p="http://schemas.microsoft.com/office/2006/metadata/properties" xmlns:xsi="http://www.w3.org/2001/XMLSchema-instance" xmlns:pc="http://schemas.microsoft.com/office/infopath/2007/PartnerControls">
   <documentManagement>
     <VSO_x0020_item_x0020_id xmlns="40262f94-9f35-4ac3-9a90-690165a166b7" xsi:nil="true"/>
@@ -27101,6 +27018,15 @@
     <Template_x0020_details xmlns="40262f94-9f35-4ac3-9a90-690165a166b7" xsi:nil="true"/>
   </documentManagement>
 </p:properties>
+</file>
+
+<file path=customXml/item2.xml><?xml version="1.0" encoding="utf-8"?>
+<?mso-contentType ?>
+<FormTemplates xmlns="http://schemas.microsoft.com/sharepoint/v3/contenttype/forms">
+  <Display>DocumentLibraryForm</Display>
+  <Edit>DocumentLibraryForm</Edit>
+  <New>DocumentLibraryForm</New>
+</FormTemplates>
 </file>
 
 <file path=customXml/item3.xml><?xml version="1.0" encoding="utf-8"?>
@@ -27285,19 +27211,19 @@
 </file>
 
 <file path=customXml/itemProps1.xml><?xml version="1.0" encoding="utf-8"?>
-<ds:datastoreItem xmlns:ds="http://schemas.openxmlformats.org/officeDocument/2006/customXml" ds:itemID="{5F7B68D8-1C9D-42C5-9E3E-760FF701CC7B}">
+<ds:datastoreItem xmlns:ds="http://schemas.openxmlformats.org/officeDocument/2006/customXml" ds:itemID="{5FE16192-2391-40FB-A908-5612C8391E1D}">
   <ds:schemaRefs>
-    <ds:schemaRef ds:uri="http://schemas.microsoft.com/sharepoint/v3/contenttype/forms"/>
+    <ds:schemaRef ds:uri="http://schemas.microsoft.com/office/2006/metadata/properties"/>
+    <ds:schemaRef ds:uri="http://schemas.microsoft.com/office/infopath/2007/PartnerControls"/>
+    <ds:schemaRef ds:uri="40262f94-9f35-4ac3-9a90-690165a166b7"/>
   </ds:schemaRefs>
 </ds:datastoreItem>
 </file>
 
 <file path=customXml/itemProps2.xml><?xml version="1.0" encoding="utf-8"?>
-<ds:datastoreItem xmlns:ds="http://schemas.openxmlformats.org/officeDocument/2006/customXml" ds:itemID="{5FE16192-2391-40FB-A908-5612C8391E1D}">
+<ds:datastoreItem xmlns:ds="http://schemas.openxmlformats.org/officeDocument/2006/customXml" ds:itemID="{5F7B68D8-1C9D-42C5-9E3E-760FF701CC7B}">
   <ds:schemaRefs>
-    <ds:schemaRef ds:uri="http://schemas.microsoft.com/office/2006/metadata/properties"/>
-    <ds:schemaRef ds:uri="http://schemas.microsoft.com/office/infopath/2007/PartnerControls"/>
-    <ds:schemaRef ds:uri="40262f94-9f35-4ac3-9a90-690165a166b7"/>
+    <ds:schemaRef ds:uri="http://schemas.microsoft.com/sharepoint/v3/contenttype/forms"/>
   </ds:schemaRefs>
 </ds:datastoreItem>
 </file>

</xml_diff>

<commit_message>
Fixes for GBLS intake
</commit_message>
<xml_diff>
--- a/docassemble/MAEvictionDefense/data/templates/NextSteps.docx
+++ b/docassemble/MAEvictionDefense/data/templates/NextSteps.docx
@@ -19,7 +19,18 @@
           <w:bCs/>
           <w:color w:val="1B73E8"/>
         </w:rPr>
-        <w:t>Print 3 copies</w:t>
+        <w:t>Prin</w:t>
+      </w:r>
+      <w:bookmarkStart w:id="0" w:name="_GoBack"/>
+      <w:bookmarkEnd w:id="0"/>
+      <w:r>
+        <w:rPr>
+          <w:rFonts w:ascii="Arial Nova Cond" w:eastAsia="Times New Roman" w:hAnsi="Arial Nova Cond" w:cs="Baloo Chettan 2"/>
+          <w:b/>
+          <w:bCs/>
+          <w:color w:val="1B73E8"/>
+        </w:rPr>
+        <w:t>t 3 copies</w:t>
       </w:r>
     </w:p>
     <w:p>
@@ -68,7 +79,27 @@
           <w:sz w:val="20"/>
           <w:szCs w:val="20"/>
         </w:rPr>
-        <w:t>One for the {{ court }} at {{ court.address_on_one_line() }}.</w:t>
+        <w:t>One for the {{ court }} at {{ court.address</w:t>
+      </w:r>
+      <w:r>
+        <w:rPr>
+          <w:rFonts w:ascii="Arial Nova Cond" w:eastAsia="Times New Roman" w:hAnsi="Arial Nova Cond" w:cs="Baloo Chettan 2"/>
+          <w:bCs/>
+          <w:color w:val="auto"/>
+          <w:sz w:val="20"/>
+          <w:szCs w:val="20"/>
+        </w:rPr>
+        <w:t>.</w:t>
+      </w:r>
+      <w:r>
+        <w:rPr>
+          <w:rFonts w:ascii="Arial Nova Cond" w:eastAsia="Times New Roman" w:hAnsi="Arial Nova Cond" w:cs="Baloo Chettan 2"/>
+          <w:bCs/>
+          <w:color w:val="auto"/>
+          <w:sz w:val="20"/>
+          <w:szCs w:val="20"/>
+        </w:rPr>
+        <w:t>on_one_line() }}.</w:t>
       </w:r>
     </w:p>
     <w:p>
@@ -174,7 +205,7 @@
           <w:lang w:eastAsia="en-US"/>
           <w14:ligatures w14:val="none"/>
         </w:rPr>
-        <w:t>{% if landlord.has_attorney %}Your landlord's attorney, {{ landlords_attorney }}{% else %}Your landlord, {{ landlord }}{% endif %}.</w:t>
+        <w:t>% if landlord.has_attorney %}Your landlord's attorney, {{ landlords_attorney }}{% else %}Your landlord, {{ landlord }}{% endif %}.</w:t>
       </w:r>
     </w:p>
     <w:p>
@@ -684,7 +715,7 @@
     </w:p>
     <w:p>
       <w:pPr>
-        <w:spacing w:after="60" w:line="240" w:lineRule="auto"/>
+        <w:spacing w:after="200" w:line="240" w:lineRule="auto"/>
         <w:rPr>
           <w:rFonts w:ascii="Arial Nova" w:eastAsia="Times New Roman" w:hAnsi="Arial Nova" w:cs="Arial"/>
           <w:color w:val="00000A"/>
@@ -710,46 +741,6 @@
           <w:szCs w:val="20"/>
         </w:rPr>
         <w:t>while you wait for your court date.</w:t>
-      </w:r>
-    </w:p>
-    <w:p>
-      <w:pPr>
-        <w:spacing w:after="200" w:line="240" w:lineRule="auto"/>
-        <w:rPr>
-          <w:rFonts w:ascii="Arial Nova" w:eastAsia="Times New Roman" w:hAnsi="Arial Nova" w:cs="Arial"/>
-          <w:color w:val="00000A"/>
-          <w:sz w:val="20"/>
-          <w:szCs w:val="20"/>
-        </w:rPr>
-      </w:pPr>
-      <w:r>
-        <w:rPr>
-          <w:rFonts w:ascii="Arial Nova" w:eastAsia="Times New Roman" w:hAnsi="Arial Nova" w:cs="Arial"/>
-          <w:color w:val="00000A"/>
-          <w:sz w:val="20"/>
-          <w:szCs w:val="20"/>
-        </w:rPr>
-        <w:t>{%p if eviction_reason == "nonpayment" %}</w:t>
-      </w:r>
-    </w:p>
-    <w:p>
-      <w:pPr>
-        <w:spacing w:after="200" w:line="240" w:lineRule="auto"/>
-        <w:rPr>
-          <w:rFonts w:ascii="Arial Nova" w:eastAsia="Times New Roman" w:hAnsi="Arial Nova" w:cs="Arial"/>
-          <w:color w:val="00000A"/>
-          <w:sz w:val="20"/>
-          <w:szCs w:val="20"/>
-        </w:rPr>
-      </w:pPr>
-      <w:r>
-        <w:rPr>
-          <w:rFonts w:ascii="Arial Nova" w:eastAsia="Times New Roman" w:hAnsi="Arial Nova" w:cs="Arial"/>
-          <w:color w:val="00000A"/>
-          <w:sz w:val="20"/>
-          <w:szCs w:val="20"/>
-        </w:rPr>
-        <w:t>{% endif %}</w:t>
       </w:r>
     </w:p>
     <w:p>
@@ -910,7 +901,7 @@
           <w:ilvl w:val="0"/>
           <w:numId w:val="2"/>
         </w:numPr>
-        <w:spacing w:after="60" w:line="240" w:lineRule="auto"/>
+        <w:spacing w:after="200" w:line="240" w:lineRule="auto"/>
         <w:rPr>
           <w:rFonts w:ascii="Arial Nova" w:eastAsia="Calibri" w:hAnsi="Arial Nova" w:cs="Arial"/>
           <w:bCs/>
@@ -935,71 +926,46 @@
         </w:rPr>
         <w:t>Ask the court to order your landlord to make repairs before your court date if the conditions are very hard to live with.</w:t>
       </w:r>
-    </w:p>
-    <w:p>
-      <w:pPr>
-        <w:numPr>
-          <w:ilvl w:val="0"/>
-          <w:numId w:val="2"/>
-        </w:numPr>
-        <w:spacing w:after="60" w:line="240" w:lineRule="auto"/>
-        <w:rPr>
-          <w:rFonts w:ascii="Arial Nova" w:eastAsia="Calibri" w:hAnsi="Arial Nova" w:cs="Arial"/>
-          <w:bCs/>
-          <w:color w:val="00000A"/>
-          <w:kern w:val="0"/>
-          <w:sz w:val="20"/>
-          <w:szCs w:val="20"/>
-          <w:lang w:eastAsia="en-US"/>
-          <w14:ligatures w14:val="none"/>
-        </w:rPr>
-      </w:pPr>
-      <w:r>
-        <w:rPr>
-          <w:rFonts w:ascii="Arial Nova" w:eastAsia="Calibri" w:hAnsi="Arial Nova" w:cs="Arial"/>
-          <w:bCs/>
-          <w:color w:val="00000A"/>
-          <w:kern w:val="0"/>
-          <w:sz w:val="20"/>
-          <w:szCs w:val="20"/>
-          <w:lang w:eastAsia="en-US"/>
-          <w14:ligatures w14:val="none"/>
-        </w:rPr>
-        <w:t>{%p if plead_counterclaims %}</w:t>
-      </w:r>
-    </w:p>
-    <w:p>
-      <w:pPr>
-        <w:numPr>
-          <w:ilvl w:val="0"/>
-          <w:numId w:val="2"/>
-        </w:numPr>
-        <w:spacing w:after="200" w:line="240" w:lineRule="auto"/>
-        <w:rPr>
-          <w:rFonts w:ascii="Arial Nova" w:eastAsia="Calibri" w:hAnsi="Arial Nova" w:cs="Arial"/>
-          <w:bCs/>
-          <w:color w:val="00000A"/>
-          <w:kern w:val="0"/>
-          <w:sz w:val="20"/>
-          <w:szCs w:val="20"/>
-          <w:lang w:eastAsia="en-US"/>
-          <w14:ligatures w14:val="none"/>
-        </w:rPr>
-      </w:pPr>
-      <w:bookmarkStart w:id="0" w:name="_GoBack"/>
-      <w:bookmarkEnd w:id="0"/>
-      <w:r>
-        <w:rPr>
-          <w:rFonts w:ascii="Arial Nova" w:eastAsia="Calibri" w:hAnsi="Arial Nova" w:cs="Arial"/>
-          <w:bCs/>
-          <w:color w:val="00000A"/>
-          <w:kern w:val="0"/>
-          <w:sz w:val="20"/>
-          <w:szCs w:val="20"/>
-          <w:lang w:eastAsia="en-US"/>
-          <w14:ligatures w14:val="none"/>
-        </w:rPr>
-        <w:t>{%p endif %}</w:t>
+      <w:r>
+        <w:rPr>
+          <w:rFonts w:ascii="Arial Nova" w:eastAsia="Calibri" w:hAnsi="Arial Nova" w:cs="Arial"/>
+          <w:bCs/>
+          <w:color w:val="00000A"/>
+          <w:kern w:val="0"/>
+          <w:sz w:val="20"/>
+          <w:szCs w:val="20"/>
+          <w:lang w:eastAsia="en-US"/>
+          <w14:ligatures w14:val="none"/>
+        </w:rPr>
+        <w:t xml:space="preserve"> You can use UpToCode (</w:t>
+      </w:r>
+      <w:hyperlink r:id="rId9" w:history="1">
+        <w:r>
+          <w:rPr>
+            <w:rStyle w:val="Hyperlink"/>
+            <w:rFonts w:ascii="Arial Nova" w:eastAsia="Calibri" w:hAnsi="Arial Nova" w:cs="Arial"/>
+            <w:bCs/>
+            <w:kern w:val="0"/>
+            <w:sz w:val="20"/>
+            <w:szCs w:val="20"/>
+            <w:lang w:eastAsia="en-US"/>
+            <w14:ligatures w14:val="none"/>
+          </w:rPr>
+          <w:t>https://getuptocode.org</w:t>
+        </w:r>
+      </w:hyperlink>
+      <w:r>
+        <w:rPr>
+          <w:rFonts w:ascii="Arial Nova" w:eastAsia="Calibri" w:hAnsi="Arial Nova" w:cs="Arial"/>
+          <w:bCs/>
+          <w:color w:val="00000A"/>
+          <w:kern w:val="0"/>
+          <w:sz w:val="20"/>
+          <w:szCs w:val="20"/>
+          <w:lang w:eastAsia="en-US"/>
+          <w14:ligatures w14:val="none"/>
+        </w:rPr>
+        <w:t>) to ask for repairs.</w:t>
       </w:r>
     </w:p>
     <w:p>
@@ -1494,9 +1460,9 @@
           <w:sz w:val="20"/>
           <w:szCs w:val="20"/>
         </w:rPr>
-        <w:t xml:space="preserve">{% if remind_user %} We will send you a reminder to fill this form out online later.{% else %} If you didn't print it, you can download a new copy from </w:t>
-      </w:r>
-      <w:hyperlink r:id="rId9" w:history="1">
+        <w:t xml:space="preserve">{% if remind_user %}We will send you a reminder to fill this form out online later.{% else %} If you didn't print it, you can download a new copy from </w:t>
+      </w:r>
+      <w:hyperlink r:id="rId10" w:history="1">
         <w:r>
           <w:rPr>
             <w:rFonts w:ascii="Arial Nova" w:eastAsia="Times New Roman" w:hAnsi="Arial Nova" w:cs="Arial"/>
@@ -1623,8 +1589,8 @@
       </w:r>
     </w:p>
     <w:sectPr>
-      <w:headerReference w:type="default" r:id="rId10"/>
-      <w:footerReference w:type="default" r:id="rId11"/>
+      <w:headerReference w:type="default" r:id="rId11"/>
+      <w:footerReference w:type="default" r:id="rId12"/>
       <w:pgSz w:w="12240" w:h="15840"/>
       <w:pgMar w:top="720" w:right="720" w:bottom="720" w:left="720" w:header="432" w:footer="144" w:gutter="0"/>
       <w:cols w:num="2" w:sep="1" w:space="720"/>
@@ -1811,6 +1777,7 @@
         <w:rFonts w:ascii="Arial Nova Cond" w:eastAsia="HGPGothicE" w:hAnsi="Arial Nova Cond" w:cs="Baloo Chettan 2"/>
         <w:b/>
         <w:bCs/>
+        <w:noProof/>
         <w:color w:val="212121"/>
         <w:sz w:val="32"/>
         <w:szCs w:val="32"/>
@@ -3310,7 +3277,7 @@
 </file>
 
 <file path=customXml/itemProps1.xml><?xml version="1.0" encoding="utf-8"?>
-<ds:datastoreItem xmlns:ds="http://schemas.openxmlformats.org/officeDocument/2006/customXml" ds:itemID="{3722A14E-7939-4A4D-9FFD-2042B2F0742E}">
+<ds:datastoreItem xmlns:ds="http://schemas.openxmlformats.org/officeDocument/2006/customXml" ds:itemID="{C82ECC79-B6D1-4762-8D6B-689F918C63D9}">
   <ds:schemaRefs>
     <ds:schemaRef ds:uri="http://schemas.openxmlformats.org/officeDocument/2006/bibliography"/>
   </ds:schemaRefs>

</xml_diff>

<commit_message>
WIP - remove COVID
</commit_message>
<xml_diff>
--- a/docassemble/MAEvictionDefense/data/templates/NextSteps.docx
+++ b/docassemble/MAEvictionDefense/data/templates/NextSteps.docx
@@ -1,6 +1,6 @@
 
 <file path=word/document.xml><?xml version="1.0" encoding="utf-8"?>
-<w:document xmlns:wpc="http://schemas.microsoft.com/office/word/2010/wordprocessingCanvas" xmlns:cx="http://schemas.microsoft.com/office/drawing/2014/chartex" xmlns:cx1="http://schemas.microsoft.com/office/drawing/2015/9/8/chartex" xmlns:cx2="http://schemas.microsoft.com/office/drawing/2015/10/21/chartex" xmlns:cx3="http://schemas.microsoft.com/office/drawing/2016/5/9/chartex" xmlns:cx4="http://schemas.microsoft.com/office/drawing/2016/5/10/chartex" xmlns:cx5="http://schemas.microsoft.com/office/drawing/2016/5/11/chartex" xmlns:cx6="http://schemas.microsoft.com/office/drawing/2016/5/12/chartex" xmlns:cx7="http://schemas.microsoft.com/office/drawing/2016/5/13/chartex" xmlns:cx8="http://schemas.microsoft.com/office/drawing/2016/5/14/chartex" xmlns:mc="http://schemas.openxmlformats.org/markup-compatibility/2006" xmlns:aink="http://schemas.microsoft.com/office/drawing/2016/ink" xmlns:am3d="http://schemas.microsoft.com/office/drawing/2017/model3d" xmlns:o="urn:schemas-microsoft-com:office:office" xmlns:r="http://schemas.openxmlformats.org/officeDocument/2006/relationships" xmlns:m="http://schemas.openxmlformats.org/officeDocument/2006/math" xmlns:v="urn:schemas-microsoft-com:vml" xmlns:wp14="http://schemas.microsoft.com/office/word/2010/wordprocessingDrawing" xmlns:wp="http://schemas.openxmlformats.org/drawingml/2006/wordprocessingDrawing" xmlns:w10="urn:schemas-microsoft-com:office:word" xmlns:w="http://schemas.openxmlformats.org/wordprocessingml/2006/main" xmlns:w14="http://schemas.microsoft.com/office/word/2010/wordml" xmlns:w15="http://schemas.microsoft.com/office/word/2012/wordml" xmlns:w16cid="http://schemas.microsoft.com/office/word/2016/wordml/cid" xmlns:w16se="http://schemas.microsoft.com/office/word/2015/wordml/symex" xmlns:wpg="http://schemas.microsoft.com/office/word/2010/wordprocessingGroup" xmlns:wpi="http://schemas.microsoft.com/office/word/2010/wordprocessingInk" xmlns:wne="http://schemas.microsoft.com/office/word/2006/wordml" xmlns:wps="http://schemas.microsoft.com/office/word/2010/wordprocessingShape" mc:Ignorable="w14 w15 w16se w16cid wp14">
+<w:document xmlns:wpc="http://schemas.microsoft.com/office/word/2010/wordprocessingCanvas" xmlns:cx="http://schemas.microsoft.com/office/drawing/2014/chartex" xmlns:cx1="http://schemas.microsoft.com/office/drawing/2015/9/8/chartex" xmlns:cx2="http://schemas.microsoft.com/office/drawing/2015/10/21/chartex" xmlns:cx3="http://schemas.microsoft.com/office/drawing/2016/5/9/chartex" xmlns:cx4="http://schemas.microsoft.com/office/drawing/2016/5/10/chartex" xmlns:cx5="http://schemas.microsoft.com/office/drawing/2016/5/11/chartex" xmlns:cx6="http://schemas.microsoft.com/office/drawing/2016/5/12/chartex" xmlns:cx7="http://schemas.microsoft.com/office/drawing/2016/5/13/chartex" xmlns:cx8="http://schemas.microsoft.com/office/drawing/2016/5/14/chartex" xmlns:mc="http://schemas.openxmlformats.org/markup-compatibility/2006" xmlns:aink="http://schemas.microsoft.com/office/drawing/2016/ink" xmlns:am3d="http://schemas.microsoft.com/office/drawing/2017/model3d" xmlns:o="urn:schemas-microsoft-com:office:office" xmlns:oel="http://schemas.microsoft.com/office/2019/extlst" xmlns:r="http://schemas.openxmlformats.org/officeDocument/2006/relationships" xmlns:m="http://schemas.openxmlformats.org/officeDocument/2006/math" xmlns:v="urn:schemas-microsoft-com:vml" xmlns:wp14="http://schemas.microsoft.com/office/word/2010/wordprocessingDrawing" xmlns:wp="http://schemas.openxmlformats.org/drawingml/2006/wordprocessingDrawing" xmlns:w10="urn:schemas-microsoft-com:office:word" xmlns:w="http://schemas.openxmlformats.org/wordprocessingml/2006/main" xmlns:w14="http://schemas.microsoft.com/office/word/2010/wordml" xmlns:w15="http://schemas.microsoft.com/office/word/2012/wordml" xmlns:w16cex="http://schemas.microsoft.com/office/word/2018/wordml/cex" xmlns:w16cid="http://schemas.microsoft.com/office/word/2016/wordml/cid" xmlns:w16="http://schemas.microsoft.com/office/word/2018/wordml" xmlns:w16du="http://schemas.microsoft.com/office/word/2023/wordml/word16du" xmlns:w16sdtdh="http://schemas.microsoft.com/office/word/2020/wordml/sdtdatahash" xmlns:w16se="http://schemas.microsoft.com/office/word/2015/wordml/symex" xmlns:wpg="http://schemas.microsoft.com/office/word/2010/wordprocessingGroup" xmlns:wpi="http://schemas.microsoft.com/office/word/2010/wordprocessingInk" xmlns:wne="http://schemas.microsoft.com/office/word/2006/wordml" xmlns:wps="http://schemas.microsoft.com/office/word/2010/wordprocessingShape" mc:Ignorable="w14 w15 w16se w16cid w16 w16cex w16sdtdh w16du wp14">
   <w:body>
     <w:p>
       <w:pPr>
@@ -19,18 +19,7 @@
           <w:bCs/>
           <w:color w:val="1B73E8"/>
         </w:rPr>
-        <w:t>Prin</w:t>
-      </w:r>
-      <w:bookmarkStart w:id="0" w:name="_GoBack"/>
-      <w:bookmarkEnd w:id="0"/>
-      <w:r>
-        <w:rPr>
-          <w:rFonts w:ascii="Arial Nova Cond" w:eastAsia="Times New Roman" w:hAnsi="Arial Nova Cond" w:cs="Baloo Chettan 2"/>
-          <w:b/>
-          <w:bCs/>
-          <w:color w:val="1B73E8"/>
-        </w:rPr>
-        <w:t>t 3 copies</w:t>
+        <w:t>Print 3 copies</w:t>
       </w:r>
     </w:p>
     <w:p>
@@ -356,16 +345,7 @@
           <w:sz w:val="20"/>
           <w:szCs w:val="20"/>
         </w:rPr>
-        <w:t xml:space="preserve">. </w:t>
-      </w:r>
-      <w:r>
-        <w:rPr>
-          <w:rFonts w:ascii="Arial Nova" w:eastAsia="Times New Roman" w:hAnsi="Arial Nova" w:cs="Arial"/>
-          <w:color w:val="00000A"/>
-          <w:sz w:val="20"/>
-          <w:szCs w:val="20"/>
-        </w:rPr>
-        <w:t>You should check if your court date is on Zoom or in person. Most courts are still doing Zoom mediation under Standing Order 6-20.</w:t>
+        <w:t>.</w:t>
       </w:r>
     </w:p>
     <w:p>
@@ -951,7 +931,7 @@
             <w:lang w:eastAsia="en-US"/>
             <w14:ligatures w14:val="none"/>
           </w:rPr>
-          <w:t>https://getuptocode.org</w:t>
+          <w:t>https://uptocode.org</w:t>
         </w:r>
       </w:hyperlink>
       <w:r>
@@ -1601,7 +1581,7 @@
 </file>
 
 <file path=word/endnotes.xml><?xml version="1.0" encoding="utf-8"?>
-<w:endnotes xmlns:wpc="http://schemas.microsoft.com/office/word/2010/wordprocessingCanvas" xmlns:cx="http://schemas.microsoft.com/office/drawing/2014/chartex" xmlns:cx1="http://schemas.microsoft.com/office/drawing/2015/9/8/chartex" xmlns:cx2="http://schemas.microsoft.com/office/drawing/2015/10/21/chartex" xmlns:cx3="http://schemas.microsoft.com/office/drawing/2016/5/9/chartex" xmlns:cx4="http://schemas.microsoft.com/office/drawing/2016/5/10/chartex" xmlns:cx5="http://schemas.microsoft.com/office/drawing/2016/5/11/chartex" xmlns:cx6="http://schemas.microsoft.com/office/drawing/2016/5/12/chartex" xmlns:cx7="http://schemas.microsoft.com/office/drawing/2016/5/13/chartex" xmlns:cx8="http://schemas.microsoft.com/office/drawing/2016/5/14/chartex" xmlns:mc="http://schemas.openxmlformats.org/markup-compatibility/2006" xmlns:aink="http://schemas.microsoft.com/office/drawing/2016/ink" xmlns:am3d="http://schemas.microsoft.com/office/drawing/2017/model3d" xmlns:o="urn:schemas-microsoft-com:office:office" xmlns:r="http://schemas.openxmlformats.org/officeDocument/2006/relationships" xmlns:m="http://schemas.openxmlformats.org/officeDocument/2006/math" xmlns:v="urn:schemas-microsoft-com:vml" xmlns:wp14="http://schemas.microsoft.com/office/word/2010/wordprocessingDrawing" xmlns:wp="http://schemas.openxmlformats.org/drawingml/2006/wordprocessingDrawing" xmlns:w10="urn:schemas-microsoft-com:office:word" xmlns:w="http://schemas.openxmlformats.org/wordprocessingml/2006/main" xmlns:w14="http://schemas.microsoft.com/office/word/2010/wordml" xmlns:w15="http://schemas.microsoft.com/office/word/2012/wordml" xmlns:w16cid="http://schemas.microsoft.com/office/word/2016/wordml/cid" xmlns:w16se="http://schemas.microsoft.com/office/word/2015/wordml/symex" xmlns:wpg="http://schemas.microsoft.com/office/word/2010/wordprocessingGroup" xmlns:wpi="http://schemas.microsoft.com/office/word/2010/wordprocessingInk" xmlns:wne="http://schemas.microsoft.com/office/word/2006/wordml" xmlns:wps="http://schemas.microsoft.com/office/word/2010/wordprocessingShape" mc:Ignorable="w14 w15 w16se w16cid wp14">
+<w:endnotes xmlns:wpc="http://schemas.microsoft.com/office/word/2010/wordprocessingCanvas" xmlns:cx="http://schemas.microsoft.com/office/drawing/2014/chartex" xmlns:cx1="http://schemas.microsoft.com/office/drawing/2015/9/8/chartex" xmlns:cx2="http://schemas.microsoft.com/office/drawing/2015/10/21/chartex" xmlns:cx3="http://schemas.microsoft.com/office/drawing/2016/5/9/chartex" xmlns:cx4="http://schemas.microsoft.com/office/drawing/2016/5/10/chartex" xmlns:cx5="http://schemas.microsoft.com/office/drawing/2016/5/11/chartex" xmlns:cx6="http://schemas.microsoft.com/office/drawing/2016/5/12/chartex" xmlns:cx7="http://schemas.microsoft.com/office/drawing/2016/5/13/chartex" xmlns:cx8="http://schemas.microsoft.com/office/drawing/2016/5/14/chartex" xmlns:mc="http://schemas.openxmlformats.org/markup-compatibility/2006" xmlns:aink="http://schemas.microsoft.com/office/drawing/2016/ink" xmlns:am3d="http://schemas.microsoft.com/office/drawing/2017/model3d" xmlns:o="urn:schemas-microsoft-com:office:office" xmlns:oel="http://schemas.microsoft.com/office/2019/extlst" xmlns:r="http://schemas.openxmlformats.org/officeDocument/2006/relationships" xmlns:m="http://schemas.openxmlformats.org/officeDocument/2006/math" xmlns:v="urn:schemas-microsoft-com:vml" xmlns:wp14="http://schemas.microsoft.com/office/word/2010/wordprocessingDrawing" xmlns:wp="http://schemas.openxmlformats.org/drawingml/2006/wordprocessingDrawing" xmlns:w10="urn:schemas-microsoft-com:office:word" xmlns:w="http://schemas.openxmlformats.org/wordprocessingml/2006/main" xmlns:w14="http://schemas.microsoft.com/office/word/2010/wordml" xmlns:w15="http://schemas.microsoft.com/office/word/2012/wordml" xmlns:w16cex="http://schemas.microsoft.com/office/word/2018/wordml/cex" xmlns:w16cid="http://schemas.microsoft.com/office/word/2016/wordml/cid" xmlns:w16="http://schemas.microsoft.com/office/word/2018/wordml" xmlns:w16du="http://schemas.microsoft.com/office/word/2023/wordml/word16du" xmlns:w16sdtdh="http://schemas.microsoft.com/office/word/2020/wordml/sdtdatahash" xmlns:w16se="http://schemas.microsoft.com/office/word/2015/wordml/symex" xmlns:wpg="http://schemas.microsoft.com/office/word/2010/wordprocessingGroup" xmlns:wpi="http://schemas.microsoft.com/office/word/2010/wordprocessingInk" xmlns:wne="http://schemas.microsoft.com/office/word/2006/wordml" xmlns:wps="http://schemas.microsoft.com/office/word/2010/wordprocessingShape" mc:Ignorable="w14 w15 w16se w16cid w16 w16cex w16sdtdh w16du wp14">
   <w:endnote w:type="separator" w:id="-1">
     <w:p>
       <w:pPr>
@@ -1626,7 +1606,7 @@
 </file>
 
 <file path=word/footer1.xml><?xml version="1.0" encoding="utf-8"?>
-<w:ftr xmlns:wpc="http://schemas.microsoft.com/office/word/2010/wordprocessingCanvas" xmlns:cx="http://schemas.microsoft.com/office/drawing/2014/chartex" xmlns:cx1="http://schemas.microsoft.com/office/drawing/2015/9/8/chartex" xmlns:cx2="http://schemas.microsoft.com/office/drawing/2015/10/21/chartex" xmlns:cx3="http://schemas.microsoft.com/office/drawing/2016/5/9/chartex" xmlns:cx4="http://schemas.microsoft.com/office/drawing/2016/5/10/chartex" xmlns:cx5="http://schemas.microsoft.com/office/drawing/2016/5/11/chartex" xmlns:cx6="http://schemas.microsoft.com/office/drawing/2016/5/12/chartex" xmlns:cx7="http://schemas.microsoft.com/office/drawing/2016/5/13/chartex" xmlns:cx8="http://schemas.microsoft.com/office/drawing/2016/5/14/chartex" xmlns:mc="http://schemas.openxmlformats.org/markup-compatibility/2006" xmlns:aink="http://schemas.microsoft.com/office/drawing/2016/ink" xmlns:am3d="http://schemas.microsoft.com/office/drawing/2017/model3d" xmlns:o="urn:schemas-microsoft-com:office:office" xmlns:r="http://schemas.openxmlformats.org/officeDocument/2006/relationships" xmlns:m="http://schemas.openxmlformats.org/officeDocument/2006/math" xmlns:v="urn:schemas-microsoft-com:vml" xmlns:wp14="http://schemas.microsoft.com/office/word/2010/wordprocessingDrawing" xmlns:wp="http://schemas.openxmlformats.org/drawingml/2006/wordprocessingDrawing" xmlns:w10="urn:schemas-microsoft-com:office:word" xmlns:w="http://schemas.openxmlformats.org/wordprocessingml/2006/main" xmlns:w14="http://schemas.microsoft.com/office/word/2010/wordml" xmlns:w15="http://schemas.microsoft.com/office/word/2012/wordml" xmlns:w16cid="http://schemas.microsoft.com/office/word/2016/wordml/cid" xmlns:w16se="http://schemas.microsoft.com/office/word/2015/wordml/symex" xmlns:wpg="http://schemas.microsoft.com/office/word/2010/wordprocessingGroup" xmlns:wpi="http://schemas.microsoft.com/office/word/2010/wordprocessingInk" xmlns:wne="http://schemas.microsoft.com/office/word/2006/wordml" xmlns:wps="http://schemas.microsoft.com/office/word/2010/wordprocessingShape" mc:Ignorable="w14 w15 w16se w16cid wp14">
+<w:ftr xmlns:wpc="http://schemas.microsoft.com/office/word/2010/wordprocessingCanvas" xmlns:cx="http://schemas.microsoft.com/office/drawing/2014/chartex" xmlns:cx1="http://schemas.microsoft.com/office/drawing/2015/9/8/chartex" xmlns:cx2="http://schemas.microsoft.com/office/drawing/2015/10/21/chartex" xmlns:cx3="http://schemas.microsoft.com/office/drawing/2016/5/9/chartex" xmlns:cx4="http://schemas.microsoft.com/office/drawing/2016/5/10/chartex" xmlns:cx5="http://schemas.microsoft.com/office/drawing/2016/5/11/chartex" xmlns:cx6="http://schemas.microsoft.com/office/drawing/2016/5/12/chartex" xmlns:cx7="http://schemas.microsoft.com/office/drawing/2016/5/13/chartex" xmlns:cx8="http://schemas.microsoft.com/office/drawing/2016/5/14/chartex" xmlns:mc="http://schemas.openxmlformats.org/markup-compatibility/2006" xmlns:aink="http://schemas.microsoft.com/office/drawing/2016/ink" xmlns:am3d="http://schemas.microsoft.com/office/drawing/2017/model3d" xmlns:o="urn:schemas-microsoft-com:office:office" xmlns:oel="http://schemas.microsoft.com/office/2019/extlst" xmlns:r="http://schemas.openxmlformats.org/officeDocument/2006/relationships" xmlns:m="http://schemas.openxmlformats.org/officeDocument/2006/math" xmlns:v="urn:schemas-microsoft-com:vml" xmlns:wp14="http://schemas.microsoft.com/office/word/2010/wordprocessingDrawing" xmlns:wp="http://schemas.openxmlformats.org/drawingml/2006/wordprocessingDrawing" xmlns:w10="urn:schemas-microsoft-com:office:word" xmlns:w="http://schemas.openxmlformats.org/wordprocessingml/2006/main" xmlns:w14="http://schemas.microsoft.com/office/word/2010/wordml" xmlns:w15="http://schemas.microsoft.com/office/word/2012/wordml" xmlns:w16cex="http://schemas.microsoft.com/office/word/2018/wordml/cex" xmlns:w16cid="http://schemas.microsoft.com/office/word/2016/wordml/cid" xmlns:w16="http://schemas.microsoft.com/office/word/2018/wordml" xmlns:w16du="http://schemas.microsoft.com/office/word/2023/wordml/word16du" xmlns:w16sdtdh="http://schemas.microsoft.com/office/word/2020/wordml/sdtdatahash" xmlns:w16se="http://schemas.microsoft.com/office/word/2015/wordml/symex" xmlns:wpg="http://schemas.microsoft.com/office/word/2010/wordprocessingGroup" xmlns:wpi="http://schemas.microsoft.com/office/word/2010/wordprocessingInk" xmlns:wne="http://schemas.microsoft.com/office/word/2006/wordml" xmlns:wps="http://schemas.microsoft.com/office/word/2010/wordprocessingShape" mc:Ignorable="w14 w15 w16se w16cid w16 w16cex w16sdtdh w16du wp14">
   <w:p>
     <w:pPr>
       <w:pStyle w:val="EventSubhead"/>
@@ -1673,7 +1653,7 @@
 </file>
 
 <file path=word/footnotes.xml><?xml version="1.0" encoding="utf-8"?>
-<w:footnotes xmlns:wpc="http://schemas.microsoft.com/office/word/2010/wordprocessingCanvas" xmlns:cx="http://schemas.microsoft.com/office/drawing/2014/chartex" xmlns:cx1="http://schemas.microsoft.com/office/drawing/2015/9/8/chartex" xmlns:cx2="http://schemas.microsoft.com/office/drawing/2015/10/21/chartex" xmlns:cx3="http://schemas.microsoft.com/office/drawing/2016/5/9/chartex" xmlns:cx4="http://schemas.microsoft.com/office/drawing/2016/5/10/chartex" xmlns:cx5="http://schemas.microsoft.com/office/drawing/2016/5/11/chartex" xmlns:cx6="http://schemas.microsoft.com/office/drawing/2016/5/12/chartex" xmlns:cx7="http://schemas.microsoft.com/office/drawing/2016/5/13/chartex" xmlns:cx8="http://schemas.microsoft.com/office/drawing/2016/5/14/chartex" xmlns:mc="http://schemas.openxmlformats.org/markup-compatibility/2006" xmlns:aink="http://schemas.microsoft.com/office/drawing/2016/ink" xmlns:am3d="http://schemas.microsoft.com/office/drawing/2017/model3d" xmlns:o="urn:schemas-microsoft-com:office:office" xmlns:r="http://schemas.openxmlformats.org/officeDocument/2006/relationships" xmlns:m="http://schemas.openxmlformats.org/officeDocument/2006/math" xmlns:v="urn:schemas-microsoft-com:vml" xmlns:wp14="http://schemas.microsoft.com/office/word/2010/wordprocessingDrawing" xmlns:wp="http://schemas.openxmlformats.org/drawingml/2006/wordprocessingDrawing" xmlns:w10="urn:schemas-microsoft-com:office:word" xmlns:w="http://schemas.openxmlformats.org/wordprocessingml/2006/main" xmlns:w14="http://schemas.microsoft.com/office/word/2010/wordml" xmlns:w15="http://schemas.microsoft.com/office/word/2012/wordml" xmlns:w16cid="http://schemas.microsoft.com/office/word/2016/wordml/cid" xmlns:w16se="http://schemas.microsoft.com/office/word/2015/wordml/symex" xmlns:wpg="http://schemas.microsoft.com/office/word/2010/wordprocessingGroup" xmlns:wpi="http://schemas.microsoft.com/office/word/2010/wordprocessingInk" xmlns:wne="http://schemas.microsoft.com/office/word/2006/wordml" xmlns:wps="http://schemas.microsoft.com/office/word/2010/wordprocessingShape" mc:Ignorable="w14 w15 w16se w16cid wp14">
+<w:footnotes xmlns:wpc="http://schemas.microsoft.com/office/word/2010/wordprocessingCanvas" xmlns:cx="http://schemas.microsoft.com/office/drawing/2014/chartex" xmlns:cx1="http://schemas.microsoft.com/office/drawing/2015/9/8/chartex" xmlns:cx2="http://schemas.microsoft.com/office/drawing/2015/10/21/chartex" xmlns:cx3="http://schemas.microsoft.com/office/drawing/2016/5/9/chartex" xmlns:cx4="http://schemas.microsoft.com/office/drawing/2016/5/10/chartex" xmlns:cx5="http://schemas.microsoft.com/office/drawing/2016/5/11/chartex" xmlns:cx6="http://schemas.microsoft.com/office/drawing/2016/5/12/chartex" xmlns:cx7="http://schemas.microsoft.com/office/drawing/2016/5/13/chartex" xmlns:cx8="http://schemas.microsoft.com/office/drawing/2016/5/14/chartex" xmlns:mc="http://schemas.openxmlformats.org/markup-compatibility/2006" xmlns:aink="http://schemas.microsoft.com/office/drawing/2016/ink" xmlns:am3d="http://schemas.microsoft.com/office/drawing/2017/model3d" xmlns:o="urn:schemas-microsoft-com:office:office" xmlns:oel="http://schemas.microsoft.com/office/2019/extlst" xmlns:r="http://schemas.openxmlformats.org/officeDocument/2006/relationships" xmlns:m="http://schemas.openxmlformats.org/officeDocument/2006/math" xmlns:v="urn:schemas-microsoft-com:vml" xmlns:wp14="http://schemas.microsoft.com/office/word/2010/wordprocessingDrawing" xmlns:wp="http://schemas.openxmlformats.org/drawingml/2006/wordprocessingDrawing" xmlns:w10="urn:schemas-microsoft-com:office:word" xmlns:w="http://schemas.openxmlformats.org/wordprocessingml/2006/main" xmlns:w14="http://schemas.microsoft.com/office/word/2010/wordml" xmlns:w15="http://schemas.microsoft.com/office/word/2012/wordml" xmlns:w16cex="http://schemas.microsoft.com/office/word/2018/wordml/cex" xmlns:w16cid="http://schemas.microsoft.com/office/word/2016/wordml/cid" xmlns:w16="http://schemas.microsoft.com/office/word/2018/wordml" xmlns:w16du="http://schemas.microsoft.com/office/word/2023/wordml/word16du" xmlns:w16sdtdh="http://schemas.microsoft.com/office/word/2020/wordml/sdtdatahash" xmlns:w16se="http://schemas.microsoft.com/office/word/2015/wordml/symex" xmlns:wpg="http://schemas.microsoft.com/office/word/2010/wordprocessingGroup" xmlns:wpi="http://schemas.microsoft.com/office/word/2010/wordprocessingInk" xmlns:wne="http://schemas.microsoft.com/office/word/2006/wordml" xmlns:wps="http://schemas.microsoft.com/office/word/2010/wordprocessingShape" mc:Ignorable="w14 w15 w16se w16cid w16 w16cex w16sdtdh w16du wp14">
   <w:footnote w:type="separator" w:id="-1">
     <w:p>
       <w:pPr>
@@ -1698,7 +1678,7 @@
 </file>
 
 <file path=word/header1.xml><?xml version="1.0" encoding="utf-8"?>
-<w:hdr xmlns:wpc="http://schemas.microsoft.com/office/word/2010/wordprocessingCanvas" xmlns:cx="http://schemas.microsoft.com/office/drawing/2014/chartex" xmlns:cx1="http://schemas.microsoft.com/office/drawing/2015/9/8/chartex" xmlns:cx2="http://schemas.microsoft.com/office/drawing/2015/10/21/chartex" xmlns:cx3="http://schemas.microsoft.com/office/drawing/2016/5/9/chartex" xmlns:cx4="http://schemas.microsoft.com/office/drawing/2016/5/10/chartex" xmlns:cx5="http://schemas.microsoft.com/office/drawing/2016/5/11/chartex" xmlns:cx6="http://schemas.microsoft.com/office/drawing/2016/5/12/chartex" xmlns:cx7="http://schemas.microsoft.com/office/drawing/2016/5/13/chartex" xmlns:cx8="http://schemas.microsoft.com/office/drawing/2016/5/14/chartex" xmlns:mc="http://schemas.openxmlformats.org/markup-compatibility/2006" xmlns:aink="http://schemas.microsoft.com/office/drawing/2016/ink" xmlns:am3d="http://schemas.microsoft.com/office/drawing/2017/model3d" xmlns:o="urn:schemas-microsoft-com:office:office" xmlns:r="http://schemas.openxmlformats.org/officeDocument/2006/relationships" xmlns:m="http://schemas.openxmlformats.org/officeDocument/2006/math" xmlns:v="urn:schemas-microsoft-com:vml" xmlns:wp14="http://schemas.microsoft.com/office/word/2010/wordprocessingDrawing" xmlns:wp="http://schemas.openxmlformats.org/drawingml/2006/wordprocessingDrawing" xmlns:w10="urn:schemas-microsoft-com:office:word" xmlns:w="http://schemas.openxmlformats.org/wordprocessingml/2006/main" xmlns:w14="http://schemas.microsoft.com/office/word/2010/wordml" xmlns:w15="http://schemas.microsoft.com/office/word/2012/wordml" xmlns:w16cid="http://schemas.microsoft.com/office/word/2016/wordml/cid" xmlns:w16se="http://schemas.microsoft.com/office/word/2015/wordml/symex" xmlns:wpg="http://schemas.microsoft.com/office/word/2010/wordprocessingGroup" xmlns:wpi="http://schemas.microsoft.com/office/word/2010/wordprocessingInk" xmlns:wne="http://schemas.microsoft.com/office/word/2006/wordml" xmlns:wps="http://schemas.microsoft.com/office/word/2010/wordprocessingShape" mc:Ignorable="w14 w15 w16se w16cid wp14">
+<w:hdr xmlns:wpc="http://schemas.microsoft.com/office/word/2010/wordprocessingCanvas" xmlns:cx="http://schemas.microsoft.com/office/drawing/2014/chartex" xmlns:cx1="http://schemas.microsoft.com/office/drawing/2015/9/8/chartex" xmlns:cx2="http://schemas.microsoft.com/office/drawing/2015/10/21/chartex" xmlns:cx3="http://schemas.microsoft.com/office/drawing/2016/5/9/chartex" xmlns:cx4="http://schemas.microsoft.com/office/drawing/2016/5/10/chartex" xmlns:cx5="http://schemas.microsoft.com/office/drawing/2016/5/11/chartex" xmlns:cx6="http://schemas.microsoft.com/office/drawing/2016/5/12/chartex" xmlns:cx7="http://schemas.microsoft.com/office/drawing/2016/5/13/chartex" xmlns:cx8="http://schemas.microsoft.com/office/drawing/2016/5/14/chartex" xmlns:mc="http://schemas.openxmlformats.org/markup-compatibility/2006" xmlns:aink="http://schemas.microsoft.com/office/drawing/2016/ink" xmlns:am3d="http://schemas.microsoft.com/office/drawing/2017/model3d" xmlns:o="urn:schemas-microsoft-com:office:office" xmlns:oel="http://schemas.microsoft.com/office/2019/extlst" xmlns:r="http://schemas.openxmlformats.org/officeDocument/2006/relationships" xmlns:m="http://schemas.openxmlformats.org/officeDocument/2006/math" xmlns:v="urn:schemas-microsoft-com:vml" xmlns:wp14="http://schemas.microsoft.com/office/word/2010/wordprocessingDrawing" xmlns:wp="http://schemas.openxmlformats.org/drawingml/2006/wordprocessingDrawing" xmlns:w10="urn:schemas-microsoft-com:office:word" xmlns:w="http://schemas.openxmlformats.org/wordprocessingml/2006/main" xmlns:w14="http://schemas.microsoft.com/office/word/2010/wordml" xmlns:w15="http://schemas.microsoft.com/office/word/2012/wordml" xmlns:w16cex="http://schemas.microsoft.com/office/word/2018/wordml/cex" xmlns:w16cid="http://schemas.microsoft.com/office/word/2016/wordml/cid" xmlns:w16="http://schemas.microsoft.com/office/word/2018/wordml" xmlns:w16du="http://schemas.microsoft.com/office/word/2023/wordml/word16du" xmlns:w16sdtdh="http://schemas.microsoft.com/office/word/2020/wordml/sdtdatahash" xmlns:w16se="http://schemas.microsoft.com/office/word/2015/wordml/symex" xmlns:wpg="http://schemas.microsoft.com/office/word/2010/wordprocessingGroup" xmlns:wpi="http://schemas.microsoft.com/office/word/2010/wordprocessingInk" xmlns:wne="http://schemas.microsoft.com/office/word/2006/wordml" xmlns:wps="http://schemas.microsoft.com/office/word/2010/wordprocessingShape" mc:Ignorable="w14 w15 w16se w16cid w16 w16cex w16sdtdh w16du wp14">
   <w:p>
     <w:pPr>
       <w:pStyle w:val="Header"/>
@@ -1759,8 +1739,8 @@
       </w:rPr>
       <w:t>{{tenant}}</w:t>
     </w:r>
-    <w:bookmarkStart w:id="1" w:name="_Hlk3490390"/>
-    <w:bookmarkEnd w:id="1"/>
+    <w:bookmarkStart w:id="0" w:name="_Hlk3490390"/>
+    <w:bookmarkEnd w:id="0"/>
     <w:r>
       <w:rPr>
         <w:rFonts w:ascii="Arial Nova Cond" w:eastAsia="HGPGothicE" w:hAnsi="Arial Nova Cond" w:cs="Baloo Chettan 2"/>
@@ -1829,7 +1809,7 @@
 </file>
 
 <file path=word/numbering.xml><?xml version="1.0" encoding="utf-8"?>
-<w:numbering xmlns:wpc="http://schemas.microsoft.com/office/word/2010/wordprocessingCanvas" xmlns:cx="http://schemas.microsoft.com/office/drawing/2014/chartex" xmlns:cx1="http://schemas.microsoft.com/office/drawing/2015/9/8/chartex" xmlns:cx2="http://schemas.microsoft.com/office/drawing/2015/10/21/chartex" xmlns:cx3="http://schemas.microsoft.com/office/drawing/2016/5/9/chartex" xmlns:cx4="http://schemas.microsoft.com/office/drawing/2016/5/10/chartex" xmlns:cx5="http://schemas.microsoft.com/office/drawing/2016/5/11/chartex" xmlns:cx6="http://schemas.microsoft.com/office/drawing/2016/5/12/chartex" xmlns:cx7="http://schemas.microsoft.com/office/drawing/2016/5/13/chartex" xmlns:cx8="http://schemas.microsoft.com/office/drawing/2016/5/14/chartex" xmlns:mc="http://schemas.openxmlformats.org/markup-compatibility/2006" xmlns:aink="http://schemas.microsoft.com/office/drawing/2016/ink" xmlns:am3d="http://schemas.microsoft.com/office/drawing/2017/model3d" xmlns:o="urn:schemas-microsoft-com:office:office" xmlns:r="http://schemas.openxmlformats.org/officeDocument/2006/relationships" xmlns:m="http://schemas.openxmlformats.org/officeDocument/2006/math" xmlns:v="urn:schemas-microsoft-com:vml" xmlns:wp14="http://schemas.microsoft.com/office/word/2010/wordprocessingDrawing" xmlns:wp="http://schemas.openxmlformats.org/drawingml/2006/wordprocessingDrawing" xmlns:w10="urn:schemas-microsoft-com:office:word" xmlns:w="http://schemas.openxmlformats.org/wordprocessingml/2006/main" xmlns:w14="http://schemas.microsoft.com/office/word/2010/wordml" xmlns:w15="http://schemas.microsoft.com/office/word/2012/wordml" xmlns:w16cid="http://schemas.microsoft.com/office/word/2016/wordml/cid" xmlns:w16se="http://schemas.microsoft.com/office/word/2015/wordml/symex" xmlns:wpg="http://schemas.microsoft.com/office/word/2010/wordprocessingGroup" xmlns:wpi="http://schemas.microsoft.com/office/word/2010/wordprocessingInk" xmlns:wne="http://schemas.microsoft.com/office/word/2006/wordml" xmlns:wps="http://schemas.microsoft.com/office/word/2010/wordprocessingShape" mc:Ignorable="w14 w15 w16se w16cid wp14">
+<w:numbering xmlns:wpc="http://schemas.microsoft.com/office/word/2010/wordprocessingCanvas" xmlns:cx="http://schemas.microsoft.com/office/drawing/2014/chartex" xmlns:cx1="http://schemas.microsoft.com/office/drawing/2015/9/8/chartex" xmlns:cx2="http://schemas.microsoft.com/office/drawing/2015/10/21/chartex" xmlns:cx3="http://schemas.microsoft.com/office/drawing/2016/5/9/chartex" xmlns:cx4="http://schemas.microsoft.com/office/drawing/2016/5/10/chartex" xmlns:cx5="http://schemas.microsoft.com/office/drawing/2016/5/11/chartex" xmlns:cx6="http://schemas.microsoft.com/office/drawing/2016/5/12/chartex" xmlns:cx7="http://schemas.microsoft.com/office/drawing/2016/5/13/chartex" xmlns:cx8="http://schemas.microsoft.com/office/drawing/2016/5/14/chartex" xmlns:mc="http://schemas.openxmlformats.org/markup-compatibility/2006" xmlns:aink="http://schemas.microsoft.com/office/drawing/2016/ink" xmlns:am3d="http://schemas.microsoft.com/office/drawing/2017/model3d" xmlns:o="urn:schemas-microsoft-com:office:office" xmlns:oel="http://schemas.microsoft.com/office/2019/extlst" xmlns:r="http://schemas.openxmlformats.org/officeDocument/2006/relationships" xmlns:m="http://schemas.openxmlformats.org/officeDocument/2006/math" xmlns:v="urn:schemas-microsoft-com:vml" xmlns:wp14="http://schemas.microsoft.com/office/word/2010/wordprocessingDrawing" xmlns:wp="http://schemas.openxmlformats.org/drawingml/2006/wordprocessingDrawing" xmlns:w10="urn:schemas-microsoft-com:office:word" xmlns:w="http://schemas.openxmlformats.org/wordprocessingml/2006/main" xmlns:w14="http://schemas.microsoft.com/office/word/2010/wordml" xmlns:w15="http://schemas.microsoft.com/office/word/2012/wordml" xmlns:w16cex="http://schemas.microsoft.com/office/word/2018/wordml/cex" xmlns:w16cid="http://schemas.microsoft.com/office/word/2016/wordml/cid" xmlns:w16="http://schemas.microsoft.com/office/word/2018/wordml" xmlns:w16du="http://schemas.microsoft.com/office/word/2023/wordml/word16du" xmlns:w16sdtdh="http://schemas.microsoft.com/office/word/2020/wordml/sdtdatahash" xmlns:w16se="http://schemas.microsoft.com/office/word/2015/wordml/symex" xmlns:wpg="http://schemas.microsoft.com/office/word/2010/wordprocessingGroup" xmlns:wpi="http://schemas.microsoft.com/office/word/2010/wordprocessingInk" xmlns:wne="http://schemas.microsoft.com/office/word/2006/wordml" xmlns:wps="http://schemas.microsoft.com/office/word/2010/wordprocessingShape" mc:Ignorable="w14 w15 w16se w16cid w16 w16cex w16sdtdh w16du wp14">
   <w:abstractNum w:abstractNumId="0" w15:restartNumberingAfterBreak="0">
     <w:nsid w:val="06E66708"/>
     <w:multiLevelType w:val="hybridMultilevel"/>
@@ -2268,23 +2248,23 @@
       </w:rPr>
     </w:lvl>
   </w:abstractNum>
-  <w:num w:numId="1">
+  <w:num w:numId="1" w16cid:durableId="1489587727">
     <w:abstractNumId w:val="3"/>
   </w:num>
-  <w:num w:numId="2">
+  <w:num w:numId="2" w16cid:durableId="716707135">
     <w:abstractNumId w:val="2"/>
   </w:num>
-  <w:num w:numId="3">
+  <w:num w:numId="3" w16cid:durableId="1860780840">
     <w:abstractNumId w:val="1"/>
   </w:num>
-  <w:num w:numId="4">
+  <w:num w:numId="4" w16cid:durableId="146938507">
     <w:abstractNumId w:val="0"/>
   </w:num>
 </w:numbering>
 </file>
 
 <file path=word/styles.xml><?xml version="1.0" encoding="utf-8"?>
-<w:styles xmlns:mc="http://schemas.openxmlformats.org/markup-compatibility/2006" xmlns:r="http://schemas.openxmlformats.org/officeDocument/2006/relationships" xmlns:w="http://schemas.openxmlformats.org/wordprocessingml/2006/main" xmlns:w14="http://schemas.microsoft.com/office/word/2010/wordml" xmlns:w15="http://schemas.microsoft.com/office/word/2012/wordml" xmlns:w16cid="http://schemas.microsoft.com/office/word/2016/wordml/cid" xmlns:w16se="http://schemas.microsoft.com/office/word/2015/wordml/symex" mc:Ignorable="w14 w15 w16se w16cid">
+<w:styles xmlns:mc="http://schemas.openxmlformats.org/markup-compatibility/2006" xmlns:r="http://schemas.openxmlformats.org/officeDocument/2006/relationships" xmlns:w="http://schemas.openxmlformats.org/wordprocessingml/2006/main" xmlns:w14="http://schemas.microsoft.com/office/word/2010/wordml" xmlns:w15="http://schemas.microsoft.com/office/word/2012/wordml" xmlns:w16cex="http://schemas.microsoft.com/office/word/2018/wordml/cex" xmlns:w16cid="http://schemas.microsoft.com/office/word/2016/wordml/cid" xmlns:w16="http://schemas.microsoft.com/office/word/2018/wordml" xmlns:w16du="http://schemas.microsoft.com/office/word/2023/wordml/word16du" xmlns:w16sdtdh="http://schemas.microsoft.com/office/word/2020/wordml/sdtdatahash" xmlns:w16se="http://schemas.microsoft.com/office/word/2015/wordml/symex" mc:Ignorable="w14 w15 w16se w16cid w16 w16cex w16sdtdh w16du">
   <w:docDefaults>
     <w:rPrDefault>
       <w:rPr>
@@ -2300,7 +2280,7 @@
       </w:pPr>
     </w:pPrDefault>
   </w:docDefaults>
-  <w:latentStyles w:defLockedState="0" w:defUIPriority="99" w:defSemiHidden="0" w:defUnhideWhenUsed="0" w:defQFormat="0" w:count="375">
+  <w:latentStyles w:defLockedState="0" w:defUIPriority="99" w:defSemiHidden="0" w:defUnhideWhenUsed="0" w:defQFormat="0" w:count="376">
     <w:lsdException w:name="Normal" w:uiPriority="0" w:qFormat="1"/>
     <w:lsdException w:name="heading 1" w:uiPriority="9" w:qFormat="1"/>
     <w:lsdException w:name="heading 2" w:semiHidden="1" w:uiPriority="9" w:unhideWhenUsed="1" w:qFormat="1"/>
@@ -2676,6 +2656,7 @@
     <w:lsdException w:name="Smart Hyperlink" w:semiHidden="1" w:unhideWhenUsed="1"/>
     <w:lsdException w:name="Hashtag" w:semiHidden="1" w:unhideWhenUsed="1"/>
     <w:lsdException w:name="Unresolved Mention" w:semiHidden="1" w:unhideWhenUsed="1"/>
+    <w:lsdException w:name="Smart Link" w:semiHidden="1" w:unhideWhenUsed="1"/>
   </w:latentStyles>
   <w:style w:type="paragraph" w:default="1" w:styleId="Normal">
     <w:name w:val="Normal"/>

</xml_diff>